<commit_message>
Added UML diagrams to SRS
</commit_message>
<xml_diff>
--- a/Boimela SRS.docx
+++ b/Boimela SRS.docx
@@ -1,6 +1,6 @@
 
 <file path=word/document.xml><?xml version="1.0" encoding="utf-8"?>
-<w:document xmlns:wpc="http://schemas.microsoft.com/office/word/2010/wordprocessingCanvas" xmlns:cx="http://schemas.microsoft.com/office/drawing/2014/chartex" xmlns:cx1="http://schemas.microsoft.com/office/drawing/2015/9/8/chartex" xmlns:cx2="http://schemas.microsoft.com/office/drawing/2015/10/21/chartex" xmlns:cx3="http://schemas.microsoft.com/office/drawing/2016/5/9/chartex" xmlns:cx4="http://schemas.microsoft.com/office/drawing/2016/5/10/chartex" xmlns:cx5="http://schemas.microsoft.com/office/drawing/2016/5/11/chartex" xmlns:cx6="http://schemas.microsoft.com/office/drawing/2016/5/12/chartex" xmlns:cx7="http://schemas.microsoft.com/office/drawing/2016/5/13/chartex" xmlns:cx8="http://schemas.microsoft.com/office/drawing/2016/5/14/chartex" xmlns:mc="http://schemas.openxmlformats.org/markup-compatibility/2006" xmlns:aink="http://schemas.microsoft.com/office/drawing/2016/ink" xmlns:am3d="http://schemas.microsoft.com/office/drawing/2017/model3d" xmlns:o="urn:schemas-microsoft-com:office:office" xmlns:r="http://schemas.openxmlformats.org/officeDocument/2006/relationships" xmlns:m="http://schemas.openxmlformats.org/officeDocument/2006/math" xmlns:v="urn:schemas-microsoft-com:vml" xmlns:wp14="http://schemas.microsoft.com/office/word/2010/wordprocessingDrawing" xmlns:wp="http://schemas.openxmlformats.org/drawingml/2006/wordprocessingDrawing" xmlns:w10="urn:schemas-microsoft-com:office:word" xmlns:w="http://schemas.openxmlformats.org/wordprocessingml/2006/main" xmlns:w14="http://schemas.microsoft.com/office/word/2010/wordml" xmlns:w15="http://schemas.microsoft.com/office/word/2012/wordml" xmlns:w16cid="http://schemas.microsoft.com/office/word/2016/wordml/cid" xmlns:w16se="http://schemas.microsoft.com/office/word/2015/wordml/symex" xmlns:wpg="http://schemas.microsoft.com/office/word/2010/wordprocessingGroup" xmlns:wpi="http://schemas.microsoft.com/office/word/2010/wordprocessingInk" xmlns:wne="http://schemas.microsoft.com/office/word/2006/wordml" xmlns:wps="http://schemas.microsoft.com/office/word/2010/wordprocessingShape" mc:Ignorable="w14 w15 w16se w16cid wp14">
+<w:document xmlns:wpc="http://schemas.microsoft.com/office/word/2010/wordprocessingCanvas" xmlns:cx="http://schemas.microsoft.com/office/drawing/2014/chartex" xmlns:cx1="http://schemas.microsoft.com/office/drawing/2015/9/8/chartex" xmlns:mc="http://schemas.openxmlformats.org/markup-compatibility/2006" xmlns:o="urn:schemas-microsoft-com:office:office" xmlns:r="http://schemas.openxmlformats.org/officeDocument/2006/relationships" xmlns:m="http://schemas.openxmlformats.org/officeDocument/2006/math" xmlns:v="urn:schemas-microsoft-com:vml" xmlns:wp14="http://schemas.microsoft.com/office/word/2010/wordprocessingDrawing" xmlns:wp="http://schemas.openxmlformats.org/drawingml/2006/wordprocessingDrawing" xmlns:w10="urn:schemas-microsoft-com:office:word" xmlns:w="http://schemas.openxmlformats.org/wordprocessingml/2006/main" xmlns:w14="http://schemas.microsoft.com/office/word/2010/wordml" xmlns:w15="http://schemas.microsoft.com/office/word/2012/wordml" xmlns:w16se="http://schemas.microsoft.com/office/word/2015/wordml/symex" xmlns:wpg="http://schemas.microsoft.com/office/word/2010/wordprocessingGroup" xmlns:wpi="http://schemas.microsoft.com/office/word/2010/wordprocessingInk" xmlns:wne="http://schemas.microsoft.com/office/word/2006/wordml" xmlns:wps="http://schemas.microsoft.com/office/word/2010/wordprocessingShape" mc:Ignorable="w14 w15 w16se wp14">
   <w:body>
     <w:p>
       <w:pPr>
@@ -57,8 +57,9 @@
           <w:szCs w:val="48"/>
           <w:u w:val="single"/>
         </w:rPr>
-        <w:t>Title:</w:t>
-      </w:r>
+        <w:t xml:space="preserve">Title: </w:t>
+      </w:r>
+      <w:proofErr w:type="spellStart"/>
       <w:r>
         <w:rPr>
           <w:b/>
@@ -66,9 +67,9 @@
           <w:szCs w:val="48"/>
           <w:u w:val="single"/>
         </w:rPr>
-        <w:t xml:space="preserve"> </w:t>
-      </w:r>
-      <w:proofErr w:type="spellStart"/>
+        <w:t>Boi</w:t>
+      </w:r>
+      <w:proofErr w:type="spellEnd"/>
       <w:r>
         <w:rPr>
           <w:b/>
@@ -76,10 +77,9 @@
           <w:szCs w:val="48"/>
           <w:u w:val="single"/>
         </w:rPr>
-        <w:t>B</w:t>
-      </w:r>
-      <w:bookmarkStart w:id="0" w:name="_GoBack"/>
-      <w:bookmarkEnd w:id="0"/>
+        <w:t xml:space="preserve"> </w:t>
+      </w:r>
+      <w:proofErr w:type="spellStart"/>
       <w:r>
         <w:rPr>
           <w:b/>
@@ -87,7 +87,7 @@
           <w:szCs w:val="48"/>
           <w:u w:val="single"/>
         </w:rPr>
-        <w:t>oi</w:t>
+        <w:t>Mela</w:t>
       </w:r>
       <w:proofErr w:type="spellEnd"/>
       <w:r>
@@ -97,7 +97,7 @@
           <w:szCs w:val="48"/>
           <w:u w:val="single"/>
         </w:rPr>
-        <w:t xml:space="preserve"> Mela Web Application</w:t>
+        <w:t xml:space="preserve"> Web Application</w:t>
       </w:r>
     </w:p>
     <w:p>
@@ -331,21 +331,12 @@
           <w:szCs w:val="36"/>
         </w:rPr>
       </w:pPr>
-      <w:proofErr w:type="spellStart"/>
       <w:r>
         <w:rPr>
           <w:sz w:val="36"/>
           <w:szCs w:val="36"/>
         </w:rPr>
-        <w:t>Sakib</w:t>
-      </w:r>
-      <w:proofErr w:type="spellEnd"/>
-      <w:r>
-        <w:rPr>
-          <w:sz w:val="36"/>
-          <w:szCs w:val="36"/>
-        </w:rPr>
-        <w:t xml:space="preserve"> Ahmed - 1712442042</w:t>
+        <w:t>Sakib Ahmed - 1712442042</w:t>
       </w:r>
     </w:p>
     <w:p>
@@ -453,7 +444,27 @@
           <w:szCs w:val="28"/>
           <w:u w:val="single"/>
         </w:rPr>
-        <w:t xml:space="preserve"> Mela Web Application</w:t>
+        <w:t xml:space="preserve"> </w:t>
+      </w:r>
+      <w:proofErr w:type="spellStart"/>
+      <w:r>
+        <w:rPr>
+          <w:b/>
+          <w:sz w:val="28"/>
+          <w:szCs w:val="28"/>
+          <w:u w:val="single"/>
+        </w:rPr>
+        <w:t>Mela</w:t>
+      </w:r>
+      <w:proofErr w:type="spellEnd"/>
+      <w:r>
+        <w:rPr>
+          <w:b/>
+          <w:sz w:val="28"/>
+          <w:szCs w:val="28"/>
+          <w:u w:val="single"/>
+        </w:rPr>
+        <w:t xml:space="preserve"> Web Application</w:t>
       </w:r>
     </w:p>
     <w:p>
@@ -483,10 +494,15 @@
       </w:r>
       <w:proofErr w:type="spellEnd"/>
       <w:r>
-        <w:t xml:space="preserve"> mela. Aimed to guide readers and inform them about the latest book releases, the site provides a navigation to their favorite book</w:t>
-      </w:r>
-      <w:r>
-        <w:t xml:space="preserve">stores and search for books by individual genre. It is designed to help ease the navigation and experience of visiting the book fair as it is crowded and providing a technological solution to this end would be worthwhile. </w:t>
+        <w:t xml:space="preserve"> </w:t>
+      </w:r>
+      <w:proofErr w:type="spellStart"/>
+      <w:r>
+        <w:t>mela</w:t>
+      </w:r>
+      <w:proofErr w:type="spellEnd"/>
+      <w:r>
+        <w:t xml:space="preserve">. Aimed to guide readers and inform them about the latest book releases, the site provides a navigation to their favorite bookstores and search for books by individual genre. It is designed to help ease the navigation and experience of visiting the book fair as it is crowded and providing a technological solution to this end would be worthwhile. </w:t>
       </w:r>
     </w:p>
     <w:p>
@@ -507,14 +523,7 @@
           <w:sz w:val="24"/>
           <w:szCs w:val="24"/>
         </w:rPr>
-        <w:t>Stakeholders inclu</w:t>
-      </w:r>
-      <w:r>
-        <w:rPr>
-          <w:sz w:val="24"/>
-          <w:szCs w:val="24"/>
-        </w:rPr>
-        <w:t>de end-users who interact with the system and everyone else in an organization that may be affected by its installation</w:t>
+        <w:t>Stakeholders include end-users who interact with the system and everyone else in an organization that may be affected by its installation</w:t>
       </w:r>
       <w:r>
         <w:rPr>
@@ -776,14 +785,7 @@
           <w:sz w:val="24"/>
           <w:szCs w:val="24"/>
         </w:rPr>
-        <w:t>Would you like to showcase all the books</w:t>
-      </w:r>
-      <w:r>
-        <w:rPr>
-          <w:sz w:val="24"/>
-          <w:szCs w:val="24"/>
-        </w:rPr>
-        <w:t xml:space="preserve"> you are selling?</w:t>
+        <w:t>Would you like to showcase all the books you are selling?</w:t>
       </w:r>
     </w:p>
     <w:p>
@@ -803,14 +805,7 @@
           <w:sz w:val="24"/>
           <w:szCs w:val="24"/>
         </w:rPr>
-        <w:t>Would you like to show the bestselling</w:t>
-      </w:r>
-      <w:r>
-        <w:rPr>
-          <w:sz w:val="24"/>
-          <w:szCs w:val="24"/>
-        </w:rPr>
-        <w:t xml:space="preserve"> books?</w:t>
+        <w:t>Would you like to show the bestselling books?</w:t>
       </w:r>
     </w:p>
     <w:p>
@@ -850,14 +845,7 @@
           <w:sz w:val="24"/>
           <w:szCs w:val="24"/>
         </w:rPr>
-        <w:t>Would you like a sign-up</w:t>
-      </w:r>
-      <w:r>
-        <w:rPr>
-          <w:sz w:val="24"/>
-          <w:szCs w:val="24"/>
-        </w:rPr>
-        <w:t xml:space="preserve"> feature?</w:t>
+        <w:t>Would you like a sign-up feature?</w:t>
       </w:r>
     </w:p>
     <w:p>
@@ -1048,15 +1036,7 @@
           <w:sz w:val="24"/>
           <w:szCs w:val="24"/>
         </w:rPr>
-        <w:t>Questionn</w:t>
-      </w:r>
-      <w:r>
-        <w:rPr>
-          <w:b/>
-          <w:sz w:val="24"/>
-          <w:szCs w:val="24"/>
-        </w:rPr>
-        <w:t>aire to Food Stall Owners:</w:t>
+        <w:t>Questionnaire to Food Stall Owners:</w:t>
       </w:r>
     </w:p>
     <w:p>
@@ -1136,14 +1116,7 @@
           <w:sz w:val="24"/>
           <w:szCs w:val="24"/>
         </w:rPr>
-        <w:t>Would you like people to leave reviews</w:t>
-      </w:r>
-      <w:r>
-        <w:rPr>
-          <w:sz w:val="24"/>
-          <w:szCs w:val="24"/>
-        </w:rPr>
-        <w:t xml:space="preserve"> of your foods?</w:t>
+        <w:t>Would you like people to leave reviews of your foods?</w:t>
       </w:r>
     </w:p>
     <w:p>
@@ -1213,30 +1186,37 @@
           <w:sz w:val="14"/>
           <w:szCs w:val="14"/>
         </w:rPr>
-        <w:t xml:space="preserve">    </w:t>
-      </w:r>
-      <w:proofErr w:type="gramStart"/>
+        <w:t xml:space="preserve">       </w:t>
+      </w:r>
+      <w:r>
+        <w:t xml:space="preserve">“I </w:t>
+      </w:r>
+      <w:proofErr w:type="spellStart"/>
+      <w:r>
+        <w:t>Rafsan</w:t>
+      </w:r>
+      <w:proofErr w:type="spellEnd"/>
+      <w:r>
+        <w:t>, as a customer, want an online version of the book fair as it will save a huge amount of time”</w:t>
+      </w:r>
+    </w:p>
+    <w:p>
+      <w:pPr>
+        <w:spacing w:before="240" w:after="240" w:line="240" w:lineRule="auto"/>
+        <w:ind w:left="2160"/>
+      </w:pPr>
+      <w:r>
+        <w:t>2.</w:t>
+      </w:r>
       <w:r>
         <w:rPr>
           <w:sz w:val="14"/>
           <w:szCs w:val="14"/>
         </w:rPr>
-        <w:t xml:space="preserve">   </w:t>
-      </w:r>
-      <w:r>
-        <w:t>“</w:t>
-      </w:r>
-      <w:proofErr w:type="gramEnd"/>
-      <w:r>
-        <w:t xml:space="preserve">I </w:t>
-      </w:r>
-      <w:proofErr w:type="spellStart"/>
-      <w:r>
-        <w:t>Rafsan</w:t>
-      </w:r>
-      <w:proofErr w:type="spellEnd"/>
-      <w:r>
-        <w:t>, as a customer, want an online version of the book fair as it will save a huge amount of time”</w:t>
+        <w:t xml:space="preserve">       </w:t>
+      </w:r>
+      <w:r>
+        <w:t>“I Anis, as a customer, want to be able to go through all the books available in book fair before I even go there”</w:t>
       </w:r>
     </w:p>
     <w:p>
@@ -1245,29 +1225,44 @@
         <w:ind w:left="2160"/>
       </w:pPr>
       <w:r>
-        <w:t>2.</w:t>
+        <w:t>3.</w:t>
       </w:r>
       <w:r>
         <w:rPr>
           <w:sz w:val="14"/>
           <w:szCs w:val="14"/>
         </w:rPr>
-        <w:t xml:space="preserve">    </w:t>
-      </w:r>
-      <w:proofErr w:type="gramStart"/>
+        <w:t xml:space="preserve">       </w:t>
+      </w:r>
+      <w:r>
+        <w:t xml:space="preserve">“I </w:t>
+      </w:r>
+      <w:proofErr w:type="spellStart"/>
+      <w:r>
+        <w:t>Mahin</w:t>
+      </w:r>
+      <w:proofErr w:type="spellEnd"/>
+      <w:r>
+        <w:t>, as a customer, want to be able to check all the new book releases”</w:t>
+      </w:r>
+    </w:p>
+    <w:p>
+      <w:pPr>
+        <w:spacing w:before="240" w:after="240" w:line="240" w:lineRule="auto"/>
+        <w:ind w:left="2160"/>
+      </w:pPr>
+      <w:r>
+        <w:t>4.</w:t>
+      </w:r>
       <w:r>
         <w:rPr>
           <w:sz w:val="14"/>
           <w:szCs w:val="14"/>
         </w:rPr>
-        <w:t xml:space="preserve">   </w:t>
-      </w:r>
-      <w:r>
-        <w:t>“</w:t>
-      </w:r>
-      <w:proofErr w:type="gramEnd"/>
-      <w:r>
-        <w:t>I Anis, as a customer, want to be able to go through all the books available in book fair before I even go there”</w:t>
+        <w:t xml:space="preserve">       </w:t>
+      </w:r>
+      <w:r>
+        <w:t>“I Bulbul, as a customer, want to be able to search the book I want from the book fair”</w:t>
       </w:r>
     </w:p>
     <w:p>
@@ -1276,40 +1271,52 @@
         <w:ind w:left="2160"/>
       </w:pPr>
       <w:r>
-        <w:t>3.</w:t>
+        <w:t>5.</w:t>
       </w:r>
       <w:r>
         <w:rPr>
           <w:sz w:val="14"/>
           <w:szCs w:val="14"/>
         </w:rPr>
-        <w:t xml:space="preserve">    </w:t>
-      </w:r>
-      <w:proofErr w:type="gramStart"/>
+        <w:t xml:space="preserve">       </w:t>
+      </w:r>
+      <w:r>
+        <w:t xml:space="preserve">I </w:t>
+      </w:r>
+      <w:proofErr w:type="spellStart"/>
+      <w:r>
+        <w:t>Shoeb</w:t>
+      </w:r>
+      <w:proofErr w:type="spellEnd"/>
+      <w:r>
+        <w:t>, as a customer, want to be able to search for a book by genres from the book fair”</w:t>
+      </w:r>
+    </w:p>
+    <w:p>
+      <w:pPr>
+        <w:spacing w:before="240" w:after="240" w:line="240" w:lineRule="auto"/>
+        <w:ind w:left="2160"/>
+      </w:pPr>
+      <w:r>
+        <w:t>6.</w:t>
+      </w:r>
       <w:r>
         <w:rPr>
           <w:sz w:val="14"/>
           <w:szCs w:val="14"/>
         </w:rPr>
-        <w:t xml:space="preserve">   </w:t>
-      </w:r>
-      <w:r>
-        <w:t>“</w:t>
-      </w:r>
-      <w:proofErr w:type="gramEnd"/>
-      <w:r>
-        <w:t xml:space="preserve">I </w:t>
+        <w:t xml:space="preserve">       </w:t>
+      </w:r>
+      <w:r>
+        <w:t xml:space="preserve">“I </w:t>
       </w:r>
       <w:proofErr w:type="spellStart"/>
       <w:r>
-        <w:t>Mahin</w:t>
+        <w:t>Nahin</w:t>
       </w:r>
       <w:proofErr w:type="spellEnd"/>
       <w:r>
-        <w:t>, as a cus</w:t>
-      </w:r>
-      <w:r>
-        <w:t>tomer, want to be able to check all the new book releases”</w:t>
+        <w:t>, as a customer, want to be able to see a map of the book fair and see where each stalls are located so I can plan everything beforehand”</w:t>
       </w:r>
     </w:p>
     <w:p>
@@ -1318,29 +1325,59 @@
         <w:ind w:left="2160"/>
       </w:pPr>
       <w:r>
-        <w:t>4.</w:t>
+        <w:t>7.</w:t>
       </w:r>
       <w:r>
         <w:rPr>
           <w:sz w:val="14"/>
           <w:szCs w:val="14"/>
         </w:rPr>
-        <w:t xml:space="preserve">    </w:t>
-      </w:r>
-      <w:proofErr w:type="gramStart"/>
+        <w:t xml:space="preserve">       </w:t>
+      </w:r>
+      <w:r>
+        <w:t>“I Mohit, as a customer, want to see reviews of all the food stalls available”</w:t>
+      </w:r>
+    </w:p>
+    <w:p>
+      <w:pPr>
+        <w:spacing w:before="240" w:after="240" w:line="240" w:lineRule="auto"/>
+        <w:ind w:left="2160"/>
+      </w:pPr>
+      <w:r>
+        <w:t>8.</w:t>
+      </w:r>
       <w:r>
         <w:rPr>
           <w:sz w:val="14"/>
           <w:szCs w:val="14"/>
         </w:rPr>
-        <w:t xml:space="preserve">   </w:t>
-      </w:r>
-      <w:r>
-        <w:t>“</w:t>
-      </w:r>
-      <w:proofErr w:type="gramEnd"/>
-      <w:r>
-        <w:t>I Bulbul, as a customer, want to be able to search the book I want from the book fair”</w:t>
+        <w:t xml:space="preserve">       </w:t>
+      </w:r>
+      <w:r>
+        <w:t xml:space="preserve">“I </w:t>
+      </w:r>
+      <w:proofErr w:type="spellStart"/>
+      <w:r>
+        <w:t>Sahid</w:t>
+      </w:r>
+      <w:proofErr w:type="spellEnd"/>
+      <w:r>
+        <w:t>, as a customer, would want to check reviews on books on what to buy or what’s good”</w:t>
+      </w:r>
+    </w:p>
+    <w:p>
+      <w:pPr>
+        <w:spacing w:before="240" w:after="240"/>
+        <w:ind w:firstLine="720"/>
+        <w:rPr>
+          <w:b/>
+        </w:rPr>
+      </w:pPr>
+      <w:r>
+        <w:rPr>
+          <w:b/>
+        </w:rPr>
+        <w:t>From Stall Owners:</w:t>
       </w:r>
     </w:p>
     <w:p>
@@ -1349,7 +1386,7 @@
         <w:ind w:left="2160"/>
       </w:pPr>
       <w:r>
-        <w:t>5.</w:t>
+        <w:t>1.</w:t>
       </w:r>
       <w:r>
         <w:rPr>
@@ -1359,15 +1396,23 @@
         <w:t xml:space="preserve">       </w:t>
       </w:r>
       <w:r>
-        <w:t xml:space="preserve">I </w:t>
+        <w:t xml:space="preserve">“I </w:t>
       </w:r>
       <w:proofErr w:type="spellStart"/>
       <w:r>
-        <w:t>Shoeb</w:t>
+        <w:t>Mr</w:t>
       </w:r>
       <w:proofErr w:type="spellEnd"/>
       <w:r>
-        <w:t>, as a customer, want to be able to search for a book by genres from the book fair”</w:t>
+        <w:t xml:space="preserve"> </w:t>
+      </w:r>
+      <w:proofErr w:type="spellStart"/>
+      <w:r>
+        <w:t>Shahid</w:t>
+      </w:r>
+      <w:proofErr w:type="spellEnd"/>
+      <w:r>
+        <w:t>, as an owner, want a website to showcase all my products as this will bring in customers”</w:t>
       </w:r>
     </w:p>
     <w:p>
@@ -1376,37 +1421,68 @@
         <w:ind w:left="2160"/>
       </w:pPr>
       <w:r>
-        <w:t>6.</w:t>
+        <w:t>2.</w:t>
       </w:r>
       <w:r>
         <w:rPr>
           <w:sz w:val="14"/>
           <w:szCs w:val="14"/>
         </w:rPr>
-        <w:t xml:space="preserve">    </w:t>
-      </w:r>
-      <w:proofErr w:type="gramStart"/>
+        <w:t xml:space="preserve">       </w:t>
+      </w:r>
+      <w:r>
+        <w:t xml:space="preserve">“I </w:t>
+      </w:r>
+      <w:proofErr w:type="spellStart"/>
+      <w:r>
+        <w:t>Mr</w:t>
+      </w:r>
+      <w:proofErr w:type="spellEnd"/>
+      <w:r>
+        <w:t xml:space="preserve"> </w:t>
+      </w:r>
+      <w:proofErr w:type="spellStart"/>
+      <w:r>
+        <w:t>Nahid</w:t>
+      </w:r>
+      <w:proofErr w:type="spellEnd"/>
+      <w:r>
+        <w:t>, as an owner, want a more interactive relationship with our customers through the website”</w:t>
+      </w:r>
+    </w:p>
+    <w:p>
+      <w:pPr>
+        <w:spacing w:before="240" w:after="240" w:line="240" w:lineRule="auto"/>
+        <w:ind w:left="2160"/>
+      </w:pPr>
+      <w:r>
+        <w:t>3.</w:t>
+      </w:r>
       <w:r>
         <w:rPr>
           <w:sz w:val="14"/>
           <w:szCs w:val="14"/>
         </w:rPr>
-        <w:t xml:space="preserve">   </w:t>
-      </w:r>
-      <w:r>
-        <w:t>“</w:t>
-      </w:r>
-      <w:proofErr w:type="gramEnd"/>
-      <w:r>
-        <w:t xml:space="preserve">I </w:t>
+        <w:t xml:space="preserve">       </w:t>
+      </w:r>
+      <w:r>
+        <w:t xml:space="preserve">“I </w:t>
       </w:r>
       <w:proofErr w:type="spellStart"/>
       <w:r>
-        <w:t>Nahin</w:t>
+        <w:t>Mrs</w:t>
       </w:r>
       <w:proofErr w:type="spellEnd"/>
       <w:r>
-        <w:t>, as a customer, want to be able to see a map of the book fair and see where each stalls are located so I can plan everything beforehand”</w:t>
+        <w:t xml:space="preserve"> </w:t>
+      </w:r>
+      <w:proofErr w:type="spellStart"/>
+      <w:r>
+        <w:t>Baylen</w:t>
+      </w:r>
+      <w:proofErr w:type="spellEnd"/>
+      <w:r>
+        <w:t>, as an owner, want a website where I can sign up and edit how I want to”</w:t>
       </w:r>
     </w:p>
     <w:p>
@@ -1415,29 +1491,84 @@
         <w:ind w:left="2160"/>
       </w:pPr>
       <w:r>
-        <w:t>7.</w:t>
+        <w:t>4.</w:t>
       </w:r>
       <w:r>
         <w:rPr>
           <w:sz w:val="14"/>
           <w:szCs w:val="14"/>
         </w:rPr>
-        <w:t xml:space="preserve">    </w:t>
-      </w:r>
-      <w:proofErr w:type="gramStart"/>
+        <w:t xml:space="preserve">       </w:t>
+      </w:r>
+      <w:r>
+        <w:t xml:space="preserve">“I </w:t>
+      </w:r>
+      <w:proofErr w:type="spellStart"/>
+      <w:r>
+        <w:t>Mr</w:t>
+      </w:r>
+      <w:proofErr w:type="spellEnd"/>
+      <w:r>
+        <w:t xml:space="preserve"> </w:t>
+      </w:r>
+      <w:proofErr w:type="spellStart"/>
+      <w:r>
+        <w:t>Farid</w:t>
+      </w:r>
+      <w:proofErr w:type="spellEnd"/>
+      <w:r>
+        <w:t>, as an owner, want the website to be simple so as to bring more customers”</w:t>
+      </w:r>
+    </w:p>
+    <w:p>
+      <w:pPr>
+        <w:spacing w:before="240" w:after="240" w:line="240" w:lineRule="auto"/>
+        <w:ind w:left="2160"/>
+      </w:pPr>
+      <w:r>
+        <w:lastRenderedPageBreak/>
+        <w:t>5.</w:t>
+      </w:r>
       <w:r>
         <w:rPr>
           <w:sz w:val="14"/>
           <w:szCs w:val="14"/>
         </w:rPr>
-        <w:t xml:space="preserve">   </w:t>
-      </w:r>
-      <w:r>
-        <w:t>“</w:t>
-      </w:r>
-      <w:proofErr w:type="gramEnd"/>
-      <w:r>
-        <w:t>I Mohit, as a customer, want to see reviews of all the food stalls available”</w:t>
+        <w:t xml:space="preserve">       </w:t>
+      </w:r>
+      <w:r>
+        <w:t xml:space="preserve"> “I </w:t>
+      </w:r>
+      <w:proofErr w:type="spellStart"/>
+      <w:r>
+        <w:t>Mr</w:t>
+      </w:r>
+      <w:proofErr w:type="spellEnd"/>
+      <w:r>
+        <w:t xml:space="preserve"> </w:t>
+      </w:r>
+      <w:proofErr w:type="spellStart"/>
+      <w:r>
+        <w:t>Putul</w:t>
+      </w:r>
+      <w:proofErr w:type="spellEnd"/>
+      <w:r>
+        <w:t>, as an owner, want a website where it would show the bestselling books and where to buy from”</w:t>
+      </w:r>
+    </w:p>
+    <w:p>
+      <w:pPr>
+        <w:spacing w:before="240" w:after="240"/>
+        <w:ind w:firstLine="720"/>
+        <w:rPr>
+          <w:b/>
+        </w:rPr>
+      </w:pPr>
+      <w:r>
+        <w:rPr>
+          <w:b/>
+        </w:rPr>
+        <w:t>From Food Stall Owners:</w:t>
       </w:r>
     </w:p>
     <w:p>
@@ -1446,52 +1577,68 @@
         <w:ind w:left="2160"/>
       </w:pPr>
       <w:r>
-        <w:t>8.</w:t>
+        <w:t>1.</w:t>
       </w:r>
       <w:r>
         <w:rPr>
           <w:sz w:val="14"/>
           <w:szCs w:val="14"/>
         </w:rPr>
-        <w:t xml:space="preserve">    </w:t>
-      </w:r>
-      <w:proofErr w:type="gramStart"/>
+        <w:t xml:space="preserve">       </w:t>
+      </w:r>
+      <w:r>
+        <w:t>“</w:t>
+      </w:r>
+      <w:proofErr w:type="spellStart"/>
+      <w:r>
+        <w:t>Mr</w:t>
+      </w:r>
+      <w:proofErr w:type="spellEnd"/>
+      <w:r>
+        <w:t xml:space="preserve"> </w:t>
+      </w:r>
+      <w:proofErr w:type="spellStart"/>
+      <w:r>
+        <w:t>Phonet</w:t>
+      </w:r>
+      <w:proofErr w:type="spellEnd"/>
+      <w:r>
+        <w:t>, as an owner, want the website to feature the best foods available in the fair”</w:t>
+      </w:r>
+    </w:p>
+    <w:p>
+      <w:pPr>
+        <w:spacing w:before="240" w:after="240" w:line="240" w:lineRule="auto"/>
+        <w:ind w:left="2160"/>
+      </w:pPr>
+      <w:r>
+        <w:t>2.</w:t>
+      </w:r>
       <w:r>
         <w:rPr>
           <w:sz w:val="14"/>
           <w:szCs w:val="14"/>
         </w:rPr>
-        <w:t xml:space="preserve">   </w:t>
+        <w:t xml:space="preserve">       </w:t>
       </w:r>
       <w:r>
         <w:t>“</w:t>
       </w:r>
-      <w:proofErr w:type="gramEnd"/>
-      <w:r>
-        <w:t xml:space="preserve">I </w:t>
-      </w:r>
       <w:proofErr w:type="spellStart"/>
       <w:r>
-        <w:t>Sahid</w:t>
+        <w:t>Mr</w:t>
       </w:r>
       <w:proofErr w:type="spellEnd"/>
       <w:r>
-        <w:t>, as a customer, would want to check reviews on books on what to buy or what’s good”</w:t>
-      </w:r>
-    </w:p>
-    <w:p>
-      <w:pPr>
-        <w:spacing w:before="240" w:after="240"/>
-        <w:ind w:firstLine="720"/>
-        <w:rPr>
-          <w:b/>
-        </w:rPr>
-      </w:pPr>
-      <w:r>
-        <w:rPr>
-          <w:b/>
-        </w:rPr>
-        <w:t>From Stall Owners:</w:t>
+        <w:t xml:space="preserve"> </w:t>
+      </w:r>
+      <w:proofErr w:type="spellStart"/>
+      <w:r>
+        <w:t>Yaba</w:t>
+      </w:r>
+      <w:proofErr w:type="spellEnd"/>
+      <w:r>
+        <w:t>, as an owner, want users to be able to leave reviews of our food as this will bring in more customers”</w:t>
       </w:r>
     </w:p>
     <w:p>
@@ -1500,29 +1647,44 @@
         <w:ind w:left="2160"/>
       </w:pPr>
       <w:r>
-        <w:t>1.</w:t>
+        <w:t>3.</w:t>
       </w:r>
       <w:r>
         <w:rPr>
           <w:sz w:val="14"/>
           <w:szCs w:val="14"/>
         </w:rPr>
-        <w:t xml:space="preserve">    </w:t>
-      </w:r>
-      <w:proofErr w:type="gramStart"/>
+        <w:t xml:space="preserve">       </w:t>
+      </w:r>
+      <w:r>
+        <w:t xml:space="preserve">“I </w:t>
+      </w:r>
+      <w:proofErr w:type="spellStart"/>
+      <w:r>
+        <w:t>Mr</w:t>
+      </w:r>
+      <w:proofErr w:type="spellEnd"/>
+      <w:r>
+        <w:t xml:space="preserve"> Sharif as an owner want to show pictures of our foods on the page”</w:t>
+      </w:r>
+    </w:p>
+    <w:p>
+      <w:pPr>
+        <w:spacing w:before="240" w:after="240" w:line="240" w:lineRule="auto"/>
+        <w:ind w:left="2160"/>
+      </w:pPr>
+      <w:r>
+        <w:t>4.</w:t>
+      </w:r>
       <w:r>
         <w:rPr>
           <w:sz w:val="14"/>
           <w:szCs w:val="14"/>
         </w:rPr>
-        <w:t xml:space="preserve">   </w:t>
-      </w:r>
-      <w:r>
-        <w:t>“</w:t>
-      </w:r>
-      <w:proofErr w:type="gramEnd"/>
-      <w:r>
-        <w:t xml:space="preserve">I </w:t>
+        <w:t xml:space="preserve">       </w:t>
+      </w:r>
+      <w:r>
+        <w:t xml:space="preserve">“I </w:t>
       </w:r>
       <w:proofErr w:type="spellStart"/>
       <w:r>
@@ -1530,10 +1692,15 @@
       </w:r>
       <w:proofErr w:type="spellEnd"/>
       <w:r>
-        <w:t xml:space="preserve"> Shahid, as an owner, want a website to sh</w:t>
-      </w:r>
-      <w:r>
-        <w:t>owcase all my products as this will bring in customers”</w:t>
+        <w:t xml:space="preserve"> </w:t>
+      </w:r>
+      <w:proofErr w:type="spellStart"/>
+      <w:r>
+        <w:t>Fahim</w:t>
+      </w:r>
+      <w:proofErr w:type="spellEnd"/>
+      <w:r>
+        <w:t xml:space="preserve"> as an owner want to show the prices of our food”</w:t>
       </w:r>
     </w:p>
     <w:p>
@@ -1542,29 +1709,67 @@
         <w:ind w:left="2160"/>
       </w:pPr>
       <w:r>
-        <w:t>2.</w:t>
+        <w:t>5.</w:t>
       </w:r>
       <w:r>
         <w:rPr>
           <w:sz w:val="14"/>
           <w:szCs w:val="14"/>
         </w:rPr>
-        <w:t xml:space="preserve">    </w:t>
-      </w:r>
-      <w:proofErr w:type="gramStart"/>
+        <w:t xml:space="preserve">       </w:t>
+      </w:r>
+      <w:r>
+        <w:t xml:space="preserve">“I </w:t>
+      </w:r>
+      <w:proofErr w:type="spellStart"/>
+      <w:r>
+        <w:t>Mr</w:t>
+      </w:r>
+      <w:proofErr w:type="spellEnd"/>
+      <w:r>
+        <w:t xml:space="preserve"> </w:t>
+      </w:r>
+      <w:proofErr w:type="spellStart"/>
+      <w:r>
+        <w:t>Nahin</w:t>
+      </w:r>
+      <w:proofErr w:type="spellEnd"/>
+      <w:r>
+        <w:t xml:space="preserve"> as an owner want to users to see where our stalls are in the fair through the website this will help customers find stalls easier”</w:t>
+      </w:r>
+    </w:p>
+    <w:p>
+      <w:pPr>
+        <w:spacing w:before="240" w:after="240" w:line="240" w:lineRule="auto"/>
+        <w:ind w:firstLine="720"/>
+        <w:rPr>
+          <w:b/>
+        </w:rPr>
+      </w:pPr>
+      <w:r>
+        <w:rPr>
+          <w:b/>
+        </w:rPr>
+        <w:t>From Bangla Academy:</w:t>
+      </w:r>
+    </w:p>
+    <w:p>
+      <w:pPr>
+        <w:spacing w:before="240" w:after="240" w:line="240" w:lineRule="auto"/>
+        <w:ind w:left="2160"/>
+      </w:pPr>
+      <w:r>
+        <w:t>1.</w:t>
+      </w:r>
       <w:r>
         <w:rPr>
           <w:sz w:val="14"/>
           <w:szCs w:val="14"/>
         </w:rPr>
-        <w:t xml:space="preserve">   </w:t>
-      </w:r>
-      <w:r>
-        <w:t>“</w:t>
-      </w:r>
-      <w:proofErr w:type="gramEnd"/>
-      <w:r>
-        <w:t xml:space="preserve">I </w:t>
+        <w:t xml:space="preserve">       </w:t>
+      </w:r>
+      <w:r>
+        <w:t xml:space="preserve">“I </w:t>
       </w:r>
       <w:proofErr w:type="spellStart"/>
       <w:r>
@@ -1572,7 +1777,15 @@
       </w:r>
       <w:proofErr w:type="spellEnd"/>
       <w:r>
-        <w:t xml:space="preserve"> Nahid, as an owner, want a more interactive relationship with our customers through the website”</w:t>
+        <w:t xml:space="preserve"> </w:t>
+      </w:r>
+      <w:proofErr w:type="spellStart"/>
+      <w:r>
+        <w:t>Moin</w:t>
+      </w:r>
+      <w:proofErr w:type="spellEnd"/>
+      <w:r>
+        <w:t xml:space="preserve"> want the website as this will bring in more people”</w:t>
       </w:r>
     </w:p>
     <w:p>
@@ -1581,459 +1794,17 @@
         <w:ind w:left="2160"/>
       </w:pPr>
       <w:r>
-        <w:t>3.</w:t>
+        <w:t>2.</w:t>
       </w:r>
       <w:r>
         <w:rPr>
           <w:sz w:val="14"/>
           <w:szCs w:val="14"/>
         </w:rPr>
-        <w:t xml:space="preserve">    </w:t>
-      </w:r>
-      <w:proofErr w:type="gramStart"/>
-      <w:r>
-        <w:rPr>
-          <w:sz w:val="14"/>
-          <w:szCs w:val="14"/>
-        </w:rPr>
-        <w:t xml:space="preserve">   </w:t>
-      </w:r>
-      <w:r>
-        <w:t>“</w:t>
-      </w:r>
-      <w:proofErr w:type="gramEnd"/>
-      <w:r>
-        <w:t xml:space="preserve">I </w:t>
-      </w:r>
-      <w:proofErr w:type="spellStart"/>
-      <w:r>
-        <w:t>Mrs</w:t>
-      </w:r>
-      <w:proofErr w:type="spellEnd"/>
-      <w:r>
-        <w:t xml:space="preserve"> </w:t>
-      </w:r>
-      <w:proofErr w:type="spellStart"/>
-      <w:r>
-        <w:t>Baylen</w:t>
-      </w:r>
-      <w:proofErr w:type="spellEnd"/>
-      <w:r>
-        <w:t>, as an owner, want a website where I can sign up and edit how I w</w:t>
-      </w:r>
-      <w:r>
-        <w:t>ant to”</w:t>
-      </w:r>
-    </w:p>
-    <w:p>
-      <w:pPr>
-        <w:spacing w:before="240" w:after="240" w:line="240" w:lineRule="auto"/>
-        <w:ind w:left="2160"/>
-      </w:pPr>
-      <w:r>
-        <w:t>4.</w:t>
-      </w:r>
-      <w:r>
-        <w:rPr>
-          <w:sz w:val="14"/>
-          <w:szCs w:val="14"/>
-        </w:rPr>
-        <w:t xml:space="preserve">    </w:t>
-      </w:r>
-      <w:proofErr w:type="gramStart"/>
-      <w:r>
-        <w:rPr>
-          <w:sz w:val="14"/>
-          <w:szCs w:val="14"/>
-        </w:rPr>
-        <w:t xml:space="preserve">   </w:t>
-      </w:r>
-      <w:r>
-        <w:t>“</w:t>
-      </w:r>
-      <w:proofErr w:type="gramEnd"/>
-      <w:r>
-        <w:t xml:space="preserve">I </w:t>
-      </w:r>
-      <w:proofErr w:type="spellStart"/>
-      <w:r>
-        <w:t>Mr</w:t>
-      </w:r>
-      <w:proofErr w:type="spellEnd"/>
-      <w:r>
-        <w:t xml:space="preserve"> Farid, as an owner, want the website to be simple so as to bring more customers”</w:t>
-      </w:r>
-    </w:p>
-    <w:p>
-      <w:pPr>
-        <w:spacing w:before="240" w:after="240" w:line="240" w:lineRule="auto"/>
-        <w:ind w:left="2160"/>
-      </w:pPr>
-      <w:r>
-        <w:lastRenderedPageBreak/>
-        <w:t>5.</w:t>
-      </w:r>
-      <w:r>
-        <w:rPr>
-          <w:sz w:val="14"/>
-          <w:szCs w:val="14"/>
-        </w:rPr>
-        <w:t xml:space="preserve">     </w:t>
-      </w:r>
-      <w:proofErr w:type="gramStart"/>
-      <w:r>
-        <w:rPr>
-          <w:sz w:val="14"/>
-          <w:szCs w:val="14"/>
-        </w:rPr>
-        <w:t xml:space="preserve">  </w:t>
-      </w:r>
-      <w:r>
-        <w:t xml:space="preserve"> “</w:t>
-      </w:r>
-      <w:proofErr w:type="gramEnd"/>
-      <w:r>
-        <w:t xml:space="preserve">I </w:t>
-      </w:r>
-      <w:proofErr w:type="spellStart"/>
-      <w:r>
-        <w:t>Mr</w:t>
-      </w:r>
-      <w:proofErr w:type="spellEnd"/>
-      <w:r>
-        <w:t xml:space="preserve"> </w:t>
-      </w:r>
-      <w:proofErr w:type="spellStart"/>
-      <w:r>
-        <w:t>Putul</w:t>
-      </w:r>
-      <w:proofErr w:type="spellEnd"/>
-      <w:r>
-        <w:t>, as an owner, want a website where it would show the bestselling books and where to buy from”</w:t>
-      </w:r>
-    </w:p>
-    <w:p>
-      <w:pPr>
-        <w:spacing w:before="240" w:after="240"/>
-        <w:ind w:firstLine="720"/>
-        <w:rPr>
-          <w:b/>
-        </w:rPr>
-      </w:pPr>
-      <w:r>
-        <w:rPr>
-          <w:b/>
-        </w:rPr>
-        <w:t>From Food Stall Owners:</w:t>
-      </w:r>
-    </w:p>
-    <w:p>
-      <w:pPr>
-        <w:spacing w:before="240" w:after="240" w:line="240" w:lineRule="auto"/>
-        <w:ind w:left="2160"/>
-      </w:pPr>
-      <w:r>
-        <w:t>1.</w:t>
-      </w:r>
-      <w:r>
-        <w:rPr>
-          <w:sz w:val="14"/>
-          <w:szCs w:val="14"/>
-        </w:rPr>
-        <w:t xml:space="preserve">    </w:t>
-      </w:r>
-      <w:proofErr w:type="gramStart"/>
-      <w:r>
-        <w:rPr>
-          <w:sz w:val="14"/>
-          <w:szCs w:val="14"/>
-        </w:rPr>
-        <w:t xml:space="preserve">   </w:t>
-      </w:r>
-      <w:r>
-        <w:t>“</w:t>
-      </w:r>
-      <w:proofErr w:type="spellStart"/>
-      <w:proofErr w:type="gramEnd"/>
-      <w:r>
-        <w:t>Mr</w:t>
-      </w:r>
-      <w:proofErr w:type="spellEnd"/>
-      <w:r>
-        <w:t xml:space="preserve"> </w:t>
-      </w:r>
-      <w:proofErr w:type="spellStart"/>
-      <w:r>
-        <w:t>Phonet</w:t>
-      </w:r>
-      <w:proofErr w:type="spellEnd"/>
-      <w:r>
-        <w:t>, as an owner, want the website to feature the best foods available in the fair”</w:t>
-      </w:r>
-    </w:p>
-    <w:p>
-      <w:pPr>
-        <w:spacing w:before="240" w:after="240" w:line="240" w:lineRule="auto"/>
-        <w:ind w:left="2160"/>
-      </w:pPr>
-      <w:r>
-        <w:t>2.</w:t>
-      </w:r>
-      <w:r>
-        <w:rPr>
-          <w:sz w:val="14"/>
-          <w:szCs w:val="14"/>
-        </w:rPr>
-        <w:t xml:space="preserve">    </w:t>
-      </w:r>
-      <w:proofErr w:type="gramStart"/>
-      <w:r>
-        <w:rPr>
-          <w:sz w:val="14"/>
-          <w:szCs w:val="14"/>
-        </w:rPr>
-        <w:t xml:space="preserve">   </w:t>
-      </w:r>
-      <w:r>
-        <w:t>“</w:t>
-      </w:r>
-      <w:proofErr w:type="spellStart"/>
-      <w:proofErr w:type="gramEnd"/>
-      <w:r>
-        <w:t>Mr</w:t>
-      </w:r>
-      <w:proofErr w:type="spellEnd"/>
-      <w:r>
-        <w:t xml:space="preserve"> </w:t>
-      </w:r>
-      <w:proofErr w:type="spellStart"/>
-      <w:r>
-        <w:t>Yaba</w:t>
-      </w:r>
-      <w:proofErr w:type="spellEnd"/>
-      <w:r>
-        <w:t>, as an owner, want users to be able to leave reviews of our food as this will bring in more customers”</w:t>
-      </w:r>
-    </w:p>
-    <w:p>
-      <w:pPr>
-        <w:spacing w:before="240" w:after="240" w:line="240" w:lineRule="auto"/>
-        <w:ind w:left="2160"/>
-      </w:pPr>
-      <w:r>
-        <w:t>3.</w:t>
-      </w:r>
-      <w:r>
-        <w:rPr>
-          <w:sz w:val="14"/>
-          <w:szCs w:val="14"/>
-        </w:rPr>
-        <w:t xml:space="preserve">    </w:t>
-      </w:r>
-      <w:proofErr w:type="gramStart"/>
-      <w:r>
-        <w:rPr>
-          <w:sz w:val="14"/>
-          <w:szCs w:val="14"/>
-        </w:rPr>
-        <w:t xml:space="preserve">   </w:t>
-      </w:r>
-      <w:r>
-        <w:t>“</w:t>
-      </w:r>
-      <w:proofErr w:type="gramEnd"/>
-      <w:r>
-        <w:t xml:space="preserve">I </w:t>
-      </w:r>
-      <w:proofErr w:type="spellStart"/>
-      <w:r>
-        <w:t>Mr</w:t>
-      </w:r>
-      <w:proofErr w:type="spellEnd"/>
-      <w:r>
-        <w:t xml:space="preserve"> Sharif as an owner want to show </w:t>
-      </w:r>
-      <w:r>
-        <w:t>pictures of our foods on the page”</w:t>
-      </w:r>
-    </w:p>
-    <w:p>
-      <w:pPr>
-        <w:spacing w:before="240" w:after="240" w:line="240" w:lineRule="auto"/>
-        <w:ind w:left="2160"/>
-      </w:pPr>
-      <w:r>
-        <w:t>4.</w:t>
-      </w:r>
-      <w:r>
-        <w:rPr>
-          <w:sz w:val="14"/>
-          <w:szCs w:val="14"/>
-        </w:rPr>
-        <w:t xml:space="preserve">    </w:t>
-      </w:r>
-      <w:proofErr w:type="gramStart"/>
-      <w:r>
-        <w:rPr>
-          <w:sz w:val="14"/>
-          <w:szCs w:val="14"/>
-        </w:rPr>
-        <w:t xml:space="preserve">   </w:t>
-      </w:r>
-      <w:r>
-        <w:t>“</w:t>
-      </w:r>
-      <w:proofErr w:type="gramEnd"/>
-      <w:r>
-        <w:t xml:space="preserve">I </w:t>
-      </w:r>
-      <w:proofErr w:type="spellStart"/>
-      <w:r>
-        <w:t>Mr</w:t>
-      </w:r>
-      <w:proofErr w:type="spellEnd"/>
-      <w:r>
-        <w:t xml:space="preserve"> Fahim as an owner want to show the prices of our food”</w:t>
-      </w:r>
-    </w:p>
-    <w:p>
-      <w:pPr>
-        <w:spacing w:before="240" w:after="240" w:line="240" w:lineRule="auto"/>
-        <w:ind w:left="2160"/>
-      </w:pPr>
-      <w:r>
-        <w:t>5.</w:t>
-      </w:r>
-      <w:r>
-        <w:rPr>
-          <w:sz w:val="14"/>
-          <w:szCs w:val="14"/>
-        </w:rPr>
-        <w:t xml:space="preserve">    </w:t>
-      </w:r>
-      <w:proofErr w:type="gramStart"/>
-      <w:r>
-        <w:rPr>
-          <w:sz w:val="14"/>
-          <w:szCs w:val="14"/>
-        </w:rPr>
-        <w:t xml:space="preserve">   </w:t>
-      </w:r>
-      <w:r>
-        <w:t>“</w:t>
-      </w:r>
-      <w:proofErr w:type="gramEnd"/>
-      <w:r>
-        <w:t xml:space="preserve">I </w:t>
-      </w:r>
-      <w:proofErr w:type="spellStart"/>
-      <w:r>
-        <w:t>Mr</w:t>
-      </w:r>
-      <w:proofErr w:type="spellEnd"/>
-      <w:r>
-        <w:t xml:space="preserve"> </w:t>
-      </w:r>
-      <w:proofErr w:type="spellStart"/>
-      <w:r>
-        <w:t>Nahin</w:t>
-      </w:r>
-      <w:proofErr w:type="spellEnd"/>
-      <w:r>
-        <w:t xml:space="preserve"> as an owner want to users to see where our stalls are in the fair through the website this will help customers find stalls easier”</w:t>
-      </w:r>
-    </w:p>
-    <w:p>
-      <w:pPr>
-        <w:spacing w:before="240" w:after="240" w:line="240" w:lineRule="auto"/>
-        <w:ind w:firstLine="720"/>
-        <w:rPr>
-          <w:b/>
-        </w:rPr>
-      </w:pPr>
-      <w:r>
-        <w:rPr>
-          <w:b/>
-        </w:rPr>
-        <w:t>From Bangla Academy:</w:t>
-      </w:r>
-    </w:p>
-    <w:p>
-      <w:pPr>
-        <w:spacing w:before="240" w:after="240" w:line="240" w:lineRule="auto"/>
-        <w:ind w:left="2160"/>
-      </w:pPr>
-      <w:r>
-        <w:t>1.</w:t>
-      </w:r>
-      <w:r>
-        <w:rPr>
-          <w:sz w:val="14"/>
-          <w:szCs w:val="14"/>
-        </w:rPr>
-        <w:t xml:space="preserve">    </w:t>
-      </w:r>
-      <w:proofErr w:type="gramStart"/>
-      <w:r>
-        <w:rPr>
-          <w:sz w:val="14"/>
-          <w:szCs w:val="14"/>
-        </w:rPr>
-        <w:t xml:space="preserve">   </w:t>
-      </w:r>
-      <w:r>
-        <w:t>“</w:t>
-      </w:r>
-      <w:proofErr w:type="gramEnd"/>
-      <w:r>
-        <w:t xml:space="preserve">I </w:t>
-      </w:r>
-      <w:proofErr w:type="spellStart"/>
-      <w:r>
-        <w:t>Mr</w:t>
-      </w:r>
-      <w:proofErr w:type="spellEnd"/>
-      <w:r>
-        <w:t xml:space="preserve"> </w:t>
-      </w:r>
-      <w:proofErr w:type="spellStart"/>
-      <w:r>
-        <w:t>Moin</w:t>
-      </w:r>
-      <w:proofErr w:type="spellEnd"/>
-      <w:r>
-        <w:t xml:space="preserve"> want the website as this will bring in more people”</w:t>
-      </w:r>
-    </w:p>
-    <w:p>
-      <w:pPr>
-        <w:spacing w:before="240" w:after="240" w:line="240" w:lineRule="auto"/>
-        <w:ind w:left="2160"/>
-      </w:pPr>
-      <w:r>
-        <w:t>2.</w:t>
-      </w:r>
-      <w:r>
-        <w:rPr>
-          <w:sz w:val="14"/>
-          <w:szCs w:val="14"/>
-        </w:rPr>
-        <w:t xml:space="preserve">    </w:t>
-      </w:r>
-      <w:proofErr w:type="gramStart"/>
-      <w:r>
-        <w:rPr>
-          <w:sz w:val="14"/>
-          <w:szCs w:val="14"/>
-        </w:rPr>
-        <w:t xml:space="preserve">   </w:t>
-      </w:r>
-      <w:r>
-        <w:t>“</w:t>
-      </w:r>
-      <w:proofErr w:type="gramEnd"/>
-      <w:r>
-        <w:t xml:space="preserve">I </w:t>
+        <w:t xml:space="preserve">       </w:t>
+      </w:r>
+      <w:r>
+        <w:t xml:space="preserve">“I </w:t>
       </w:r>
       <w:proofErr w:type="spellStart"/>
       <w:r>
@@ -2312,10 +2083,7 @@
         <w:t xml:space="preserve">      </w:t>
       </w:r>
       <w:r>
-        <w:t>Sign Up - Users will sign up using their respective email accounts. The user will be s</w:t>
-      </w:r>
-      <w:r>
-        <w:t>ent a confirmation email and once they verify it, they can login using their username and password, change their password and/or update their profile information. This lets them access the different review sections.</w:t>
+        <w:t>Sign Up - Users will sign up using their respective email accounts. The user will be sent a confirmation email and once they verify it, they can login using their username and password, change their password and/or update their profile information. This lets them access the different review sections.</w:t>
       </w:r>
     </w:p>
     <w:p>
@@ -2333,10 +2101,7 @@
         <w:t xml:space="preserve">      </w:t>
       </w:r>
       <w:r>
-        <w:t>Search Option - Users can search</w:t>
-      </w:r>
-      <w:r>
-        <w:t xml:space="preserve"> for newly released books by their preferred genre. and the user can see the name of the book and the name of the stall where the book is available.</w:t>
+        <w:t>Search Option - Users can search for newly released books by their preferred genre. and the user can see the name of the book and the name of the stall where the book is available.</w:t>
       </w:r>
     </w:p>
     <w:p>
@@ -2354,10 +2119,7 @@
         <w:t xml:space="preserve">      </w:t>
       </w:r>
       <w:r>
-        <w:t>Latest Book release - Users can see the name, genre and author name of the latest released books un</w:t>
-      </w:r>
-      <w:r>
-        <w:t>der the tab for Latest book release. As before, users can see the name of the stall where the newly released book is available.</w:t>
+        <w:t>Latest Book release - Users can see the name, genre and author name of the latest released books under the tab for Latest book release. As before, users can see the name of the stall where the newly released book is available.</w:t>
       </w:r>
     </w:p>
     <w:p>
@@ -2375,10 +2137,7 @@
         <w:t xml:space="preserve">      </w:t>
       </w:r>
       <w:r>
-        <w:t>Navigation - Users will be able to see a detailed map of the book fair premises, where stalls are located and the path l</w:t>
-      </w:r>
-      <w:r>
-        <w:t xml:space="preserve">eading to it. </w:t>
+        <w:t xml:space="preserve">Navigation - Users will be able to see a detailed map of the book fair premises, where stalls are located and the path leading to it. </w:t>
       </w:r>
     </w:p>
     <w:p>
@@ -2436,13 +2195,7 @@
         <w:rPr>
           <w:b/>
         </w:rPr>
-        <w:t>Non-Functional Requirement</w:t>
-      </w:r>
-      <w:r>
-        <w:rPr>
-          <w:b/>
-        </w:rPr>
-        <w:t xml:space="preserve">s – The use of Django helps to make the following possible. </w:t>
+        <w:t xml:space="preserve">Non-Functional Requirements – The use of Django helps to make the following possible. </w:t>
       </w:r>
     </w:p>
     <w:p>
@@ -2471,10 +2224,7 @@
         </w:rPr>
       </w:pPr>
       <w:r>
-        <w:t>2) Search will be done b</w:t>
-      </w:r>
-      <w:r>
-        <w:t xml:space="preserve">y typing the name, genre or author of the book and matched results will be </w:t>
+        <w:t xml:space="preserve">2) Search will be done by typing the name, genre or author of the book and matched results will be </w:t>
       </w:r>
     </w:p>
     <w:p>
@@ -2508,10 +2258,7 @@
         <w:t xml:space="preserve">  </w:t>
       </w:r>
       <w:r>
-        <w:t>For Navigation hovering over stalls will make an overlay pop u</w:t>
-      </w:r>
-      <w:r>
-        <w:t>p showing the stall name and books of that stall. Clicking on the stall will take us to the stall’s page.</w:t>
+        <w:t>For Navigation hovering over stalls will make an overlay pop up showing the stall name and books of that stall. Clicking on the stall will take us to the stall’s page.</w:t>
       </w:r>
     </w:p>
     <w:p>
@@ -2631,13 +2378,35 @@
         <w:rPr>
           <w:color w:val="262626"/>
         </w:rPr>
-        <w:t>Week 3 - Registration for new users and create user profiles. Authe</w:t>
-      </w:r>
-      <w:r>
+        <w:t>Week 3 - Registration for new users and create user profiles. Authentication for User signup. Login, logout System for registered users</w:t>
+      </w:r>
+    </w:p>
+    <w:p>
+      <w:pPr>
+        <w:spacing w:before="240" w:after="240" w:line="240" w:lineRule="auto"/>
         <w:rPr>
           <w:color w:val="262626"/>
         </w:rPr>
-        <w:t>ntication for User signup. Login, logout System for registered users</w:t>
+      </w:pPr>
+      <w:r>
+        <w:rPr>
+          <w:color w:val="262626"/>
+        </w:rPr>
+        <w:t xml:space="preserve">Week 4 - Create the Dashboard and enable </w:t>
+      </w:r>
+      <w:proofErr w:type="gramStart"/>
+      <w:r>
+        <w:rPr>
+          <w:color w:val="262626"/>
+        </w:rPr>
+        <w:t>Crud(</w:t>
+      </w:r>
+      <w:proofErr w:type="gramEnd"/>
+      <w:r>
+        <w:rPr>
+          <w:color w:val="262626"/>
+        </w:rPr>
+        <w:t xml:space="preserve">Create, Read, Update and Delete) operations for users. </w:t>
       </w:r>
     </w:p>
     <w:p>
@@ -2651,21 +2420,21 @@
         <w:rPr>
           <w:color w:val="262626"/>
         </w:rPr>
-        <w:t xml:space="preserve">Week 4 - Create the Dashboard and enable </w:t>
-      </w:r>
-      <w:proofErr w:type="gramStart"/>
-      <w:r>
+        <w:t xml:space="preserve">Week 5 - Design the Front End. Landing page of the site will be created. Latest Book Releases and other tabs will be included. </w:t>
+      </w:r>
+    </w:p>
+    <w:p>
+      <w:pPr>
+        <w:spacing w:before="240" w:after="240" w:line="240" w:lineRule="auto"/>
         <w:rPr>
           <w:color w:val="262626"/>
         </w:rPr>
-        <w:t>Crud(</w:t>
-      </w:r>
-      <w:proofErr w:type="gramEnd"/>
+      </w:pPr>
       <w:r>
         <w:rPr>
           <w:color w:val="262626"/>
         </w:rPr>
-        <w:t xml:space="preserve">Create, Read, Update and Delete) operations for users. </w:t>
+        <w:t>Week 6 - Search feature and map Navigation.</w:t>
       </w:r>
     </w:p>
     <w:p>
@@ -2679,126 +2448,108 @@
         <w:rPr>
           <w:color w:val="262626"/>
         </w:rPr>
-        <w:t xml:space="preserve">Week 5 - Design the Front End. Landing page of the site will be created. Latest Book </w:t>
-      </w:r>
-      <w:r>
+        <w:t xml:space="preserve">Week 7 - Full deployment and Submission. </w:t>
+      </w:r>
+    </w:p>
+    <w:p>
+      <w:pPr>
+        <w:spacing w:before="240" w:after="240"/>
         <w:rPr>
           <w:color w:val="262626"/>
         </w:rPr>
-        <w:t xml:space="preserve">Releases and other tabs will be included. </w:t>
+      </w:pPr>
+    </w:p>
+    <w:p>
+      <w:pPr>
+        <w:spacing w:before="240" w:after="240"/>
+        <w:rPr>
+          <w:sz w:val="24"/>
+          <w:szCs w:val="24"/>
+        </w:rPr>
+      </w:pPr>
+      <w:r>
+        <w:rPr>
+          <w:b/>
+          <w:sz w:val="24"/>
+          <w:szCs w:val="24"/>
+        </w:rPr>
+        <w:t xml:space="preserve">Work Distribution: </w:t>
+      </w:r>
+    </w:p>
+    <w:p>
+      <w:pPr>
+        <w:spacing w:before="240" w:after="240"/>
+        <w:rPr>
+          <w:sz w:val="24"/>
+          <w:szCs w:val="24"/>
+        </w:rPr>
+      </w:pPr>
+      <w:r>
+        <w:rPr>
+          <w:sz w:val="24"/>
+          <w:szCs w:val="24"/>
+        </w:rPr>
+        <w:t xml:space="preserve">Pair programming done by both team members. Front End mostly handled by Talha Yamin. Back End mostly handled by Sakib Ahmed. </w:t>
+      </w:r>
+    </w:p>
+    <w:p>
+      <w:pPr>
+        <w:spacing w:before="240" w:after="240"/>
+        <w:rPr>
+          <w:b/>
+          <w:sz w:val="24"/>
+          <w:szCs w:val="24"/>
+        </w:rPr>
+      </w:pPr>
+    </w:p>
+    <w:p>
+      <w:pPr>
+        <w:spacing w:before="240" w:after="240"/>
+        <w:rPr>
+          <w:b/>
+          <w:sz w:val="24"/>
+          <w:szCs w:val="24"/>
+        </w:rPr>
+      </w:pPr>
+      <w:r>
+        <w:rPr>
+          <w:b/>
+          <w:sz w:val="24"/>
+          <w:szCs w:val="24"/>
+        </w:rPr>
+        <w:t>Tools Used:</w:t>
       </w:r>
     </w:p>
     <w:p>
       <w:pPr>
         <w:spacing w:before="240" w:after="240" w:line="240" w:lineRule="auto"/>
         <w:rPr>
-          <w:color w:val="262626"/>
-        </w:rPr>
-      </w:pPr>
-      <w:r>
-        <w:rPr>
-          <w:color w:val="262626"/>
-        </w:rPr>
-        <w:t>Week 6 - Search feature and map Navigation.</w:t>
+          <w:sz w:val="24"/>
+          <w:szCs w:val="24"/>
+        </w:rPr>
+      </w:pPr>
+      <w:r>
+        <w:rPr>
+          <w:sz w:val="24"/>
+          <w:szCs w:val="24"/>
+        </w:rPr>
+        <w:t>Front End - HTML5, CSS3, Bootstrap, jQuery, JavaScript</w:t>
       </w:r>
     </w:p>
     <w:p>
       <w:pPr>
         <w:spacing w:before="240" w:after="240" w:line="240" w:lineRule="auto"/>
         <w:rPr>
-          <w:color w:val="262626"/>
-        </w:rPr>
-      </w:pPr>
-      <w:r>
-        <w:rPr>
-          <w:color w:val="262626"/>
-        </w:rPr>
-        <w:t xml:space="preserve">Week 7 - Full deployment and Submission. </w:t>
-      </w:r>
-    </w:p>
-    <w:p>
-      <w:pPr>
-        <w:spacing w:before="240" w:after="240"/>
-        <w:rPr>
-          <w:color w:val="262626"/>
-        </w:rPr>
-      </w:pPr>
-    </w:p>
-    <w:p>
-      <w:pPr>
-        <w:spacing w:before="240" w:after="240"/>
-        <w:rPr>
-          <w:sz w:val="24"/>
-          <w:szCs w:val="24"/>
-        </w:rPr>
-      </w:pPr>
-      <w:r>
-        <w:rPr>
-          <w:b/>
-          <w:sz w:val="24"/>
-          <w:szCs w:val="24"/>
-        </w:rPr>
-        <w:t xml:space="preserve">Work Distribution: </w:t>
-      </w:r>
-    </w:p>
-    <w:p>
-      <w:pPr>
-        <w:spacing w:before="240" w:after="240"/>
-        <w:rPr>
-          <w:sz w:val="24"/>
-          <w:szCs w:val="24"/>
-        </w:rPr>
-      </w:pPr>
-      <w:r>
-        <w:rPr>
-          <w:sz w:val="24"/>
-          <w:szCs w:val="24"/>
-        </w:rPr>
-        <w:t xml:space="preserve">Pair programming done by both team members. Front End mostly handled by Talha Yamin. Back End mostly handled by </w:t>
-      </w:r>
-      <w:proofErr w:type="spellStart"/>
-      <w:r>
-        <w:rPr>
-          <w:sz w:val="24"/>
-          <w:szCs w:val="24"/>
-        </w:rPr>
-        <w:t>Sakib</w:t>
-      </w:r>
-      <w:proofErr w:type="spellEnd"/>
-      <w:r>
-        <w:rPr>
-          <w:sz w:val="24"/>
-          <w:szCs w:val="24"/>
-        </w:rPr>
-        <w:t xml:space="preserve"> Ahmed. </w:t>
-      </w:r>
-    </w:p>
-    <w:p>
-      <w:pPr>
-        <w:spacing w:before="240" w:after="240"/>
-        <w:rPr>
-          <w:b/>
-          <w:sz w:val="24"/>
-          <w:szCs w:val="24"/>
-        </w:rPr>
-      </w:pPr>
-    </w:p>
-    <w:p>
-      <w:pPr>
-        <w:spacing w:before="240" w:after="240"/>
-        <w:rPr>
-          <w:b/>
-          <w:sz w:val="24"/>
-          <w:szCs w:val="24"/>
-        </w:rPr>
-      </w:pPr>
-      <w:r>
-        <w:rPr>
-          <w:b/>
-          <w:sz w:val="24"/>
-          <w:szCs w:val="24"/>
-        </w:rPr>
-        <w:t>Tools Used:</w:t>
+          <w:sz w:val="24"/>
+          <w:szCs w:val="24"/>
+        </w:rPr>
+      </w:pPr>
+      <w:r>
+        <w:rPr>
+          <w:sz w:val="24"/>
+          <w:szCs w:val="24"/>
+        </w:rPr>
+        <w:t>Database - SQLite</w:t>
       </w:r>
     </w:p>
     <w:p>
@@ -2814,14 +2565,7 @@
           <w:sz w:val="24"/>
           <w:szCs w:val="24"/>
         </w:rPr>
-        <w:t>Front End - HTML5, CSS3, Bootstrap, jQuery</w:t>
-      </w:r>
-      <w:r>
-        <w:rPr>
-          <w:sz w:val="24"/>
-          <w:szCs w:val="24"/>
-        </w:rPr>
-        <w:t>, JavaScript</w:t>
+        <w:t>Backend - Python and Django Framework</w:t>
       </w:r>
     </w:p>
     <w:p>
@@ -2832,13 +2576,6 @@
           <w:szCs w:val="24"/>
         </w:rPr>
       </w:pPr>
-      <w:r>
-        <w:rPr>
-          <w:sz w:val="24"/>
-          <w:szCs w:val="24"/>
-        </w:rPr>
-        <w:t>Database - SQLite</w:t>
-      </w:r>
     </w:p>
     <w:p>
       <w:pPr>
@@ -2853,39 +2590,7 @@
           <w:sz w:val="24"/>
           <w:szCs w:val="24"/>
         </w:rPr>
-        <w:t>Backend - Python and Django Framework</w:t>
-      </w:r>
-    </w:p>
-    <w:p>
-      <w:pPr>
-        <w:spacing w:before="240" w:after="240" w:line="240" w:lineRule="auto"/>
-        <w:rPr>
-          <w:sz w:val="24"/>
-          <w:szCs w:val="24"/>
-        </w:rPr>
-      </w:pPr>
-    </w:p>
-    <w:p>
-      <w:pPr>
-        <w:spacing w:before="240" w:after="240" w:line="240" w:lineRule="auto"/>
-        <w:rPr>
-          <w:sz w:val="24"/>
-          <w:szCs w:val="24"/>
-        </w:rPr>
-      </w:pPr>
-      <w:r>
-        <w:rPr>
-          <w:sz w:val="24"/>
-          <w:szCs w:val="24"/>
-        </w:rPr>
-        <w:t>GitHub</w:t>
-      </w:r>
-      <w:r>
-        <w:rPr>
-          <w:sz w:val="24"/>
-          <w:szCs w:val="24"/>
-        </w:rPr>
-        <w:t xml:space="preserve"> Repository Link - </w:t>
+        <w:t xml:space="preserve">GitHub Repository Link - </w:t>
       </w:r>
       <w:hyperlink r:id="rId5">
         <w:r>
@@ -2900,56 +2605,653 @@
       </w:hyperlink>
     </w:p>
     <w:p>
-      <w:pPr>
-        <w:pStyle w:val="Heading1"/>
-        <w:keepNext w:val="0"/>
-        <w:keepLines w:val="0"/>
-        <w:spacing w:before="480"/>
+      <w:bookmarkStart w:id="0" w:name="_vgmc5ahrbvha" w:colFirst="0" w:colLast="0"/>
+      <w:bookmarkEnd w:id="0"/>
+      <w:r>
+        <w:t xml:space="preserve">       </w:t>
+      </w:r>
+    </w:p>
+    <w:p>
+      <w:pPr>
+        <w:tabs>
+          <w:tab w:val="left" w:pos="1423"/>
+        </w:tabs>
+        <w:spacing w:before="240" w:after="240"/>
         <w:ind w:left="720"/>
-        <w:rPr>
-          <w:b/>
-          <w:sz w:val="46"/>
-          <w:szCs w:val="46"/>
-        </w:rPr>
-      </w:pPr>
-      <w:bookmarkStart w:id="1" w:name="_vgmc5ahrbvha" w:colFirst="0" w:colLast="0"/>
+      </w:pPr>
+      <w:r>
+        <w:t xml:space="preserve"> </w:t>
+      </w:r>
+      <w:r>
+        <w:tab/>
+      </w:r>
+    </w:p>
+    <w:p>
+      <w:pPr>
+        <w:tabs>
+          <w:tab w:val="left" w:pos="1423"/>
+        </w:tabs>
+        <w:spacing w:before="240" w:after="240"/>
+        <w:ind w:left="720"/>
+      </w:pPr>
+    </w:p>
+    <w:p>
+      <w:pPr>
+        <w:tabs>
+          <w:tab w:val="left" w:pos="1423"/>
+        </w:tabs>
+        <w:spacing w:before="240" w:after="240"/>
+        <w:ind w:left="720"/>
+      </w:pPr>
+    </w:p>
+    <w:p>
+      <w:pPr>
+        <w:tabs>
+          <w:tab w:val="left" w:pos="1423"/>
+        </w:tabs>
+        <w:spacing w:before="240" w:after="240"/>
+        <w:ind w:left="720"/>
+      </w:pPr>
+    </w:p>
+    <w:p>
+      <w:pPr>
+        <w:tabs>
+          <w:tab w:val="left" w:pos="1423"/>
+        </w:tabs>
+        <w:spacing w:before="240" w:after="240"/>
+        <w:rPr>
+          <w:b/>
+          <w:noProof/>
+          <w:sz w:val="24"/>
+          <w:lang w:val="en-US"/>
+        </w:rPr>
+      </w:pPr>
+      <w:r>
+        <w:rPr>
+          <w:b/>
+          <w:sz w:val="24"/>
+        </w:rPr>
+        <w:lastRenderedPageBreak/>
+        <w:t>Use Case Diagram:</w:t>
+      </w:r>
+      <w:r>
+        <w:rPr>
+          <w:b/>
+          <w:noProof/>
+          <w:sz w:val="24"/>
+          <w:lang w:val="en-US"/>
+        </w:rPr>
+        <w:t xml:space="preserve"> </w:t>
+      </w:r>
+      <w:r>
+        <w:rPr>
+          <w:b/>
+          <w:noProof/>
+          <w:sz w:val="24"/>
+          <w:lang w:val="en-US"/>
+        </w:rPr>
+        <w:drawing>
+          <wp:inline distT="0" distB="0" distL="0" distR="0" wp14:anchorId="2B242BFD" wp14:editId="467B53D3">
+            <wp:extent cx="6911163" cy="5634990"/>
+            <wp:effectExtent l="0" t="0" r="4445" b="3810"/>
+            <wp:docPr id="1" name="Picture 1"/>
+            <wp:cNvGraphicFramePr>
+              <a:graphicFrameLocks xmlns:a="http://schemas.openxmlformats.org/drawingml/2006/main" noChangeAspect="1"/>
+            </wp:cNvGraphicFramePr>
+            <a:graphic xmlns:a="http://schemas.openxmlformats.org/drawingml/2006/main">
+              <a:graphicData uri="http://schemas.openxmlformats.org/drawingml/2006/picture">
+                <pic:pic xmlns:pic="http://schemas.openxmlformats.org/drawingml/2006/picture">
+                  <pic:nvPicPr>
+                    <pic:cNvPr id="0" name="Picture 1"/>
+                    <pic:cNvPicPr>
+                      <a:picLocks noChangeAspect="1" noChangeArrowheads="1"/>
+                    </pic:cNvPicPr>
+                  </pic:nvPicPr>
+                  <pic:blipFill>
+                    <a:blip r:embed="rId6">
+                      <a:extLst>
+                        <a:ext uri="{28A0092B-C50C-407E-A947-70E740481C1C}">
+                          <a14:useLocalDpi xmlns:a14="http://schemas.microsoft.com/office/drawing/2010/main" val="0"/>
+                        </a:ext>
+                      </a:extLst>
+                    </a:blip>
+                    <a:srcRect/>
+                    <a:stretch>
+                      <a:fillRect/>
+                    </a:stretch>
+                  </pic:blipFill>
+                  <pic:spPr bwMode="auto">
+                    <a:xfrm>
+                      <a:off x="0" y="0"/>
+                      <a:ext cx="6966273" cy="5679923"/>
+                    </a:xfrm>
+                    <a:prstGeom prst="rect">
+                      <a:avLst/>
+                    </a:prstGeom>
+                    <a:noFill/>
+                    <a:ln>
+                      <a:noFill/>
+                    </a:ln>
+                  </pic:spPr>
+                </pic:pic>
+              </a:graphicData>
+            </a:graphic>
+          </wp:inline>
+        </w:drawing>
+      </w:r>
+    </w:p>
+    <w:p>
+      <w:pPr>
+        <w:tabs>
+          <w:tab w:val="left" w:pos="1423"/>
+        </w:tabs>
+        <w:spacing w:before="240" w:after="240"/>
+        <w:rPr>
+          <w:b/>
+          <w:noProof/>
+          <w:sz w:val="24"/>
+          <w:lang w:val="en-US"/>
+        </w:rPr>
+      </w:pPr>
+    </w:p>
+    <w:p>
+      <w:pPr>
+        <w:tabs>
+          <w:tab w:val="left" w:pos="1423"/>
+        </w:tabs>
+        <w:spacing w:before="240" w:after="240"/>
+        <w:rPr>
+          <w:b/>
+          <w:noProof/>
+          <w:sz w:val="24"/>
+          <w:lang w:val="en-US"/>
+        </w:rPr>
+      </w:pPr>
+    </w:p>
+    <w:p>
+      <w:pPr>
+        <w:tabs>
+          <w:tab w:val="left" w:pos="1423"/>
+        </w:tabs>
+        <w:spacing w:before="240" w:after="240"/>
+        <w:rPr>
+          <w:b/>
+          <w:noProof/>
+          <w:sz w:val="24"/>
+          <w:lang w:val="en-US"/>
+        </w:rPr>
+      </w:pPr>
+    </w:p>
+    <w:p>
+      <w:pPr>
+        <w:tabs>
+          <w:tab w:val="left" w:pos="1423"/>
+        </w:tabs>
+        <w:spacing w:before="240" w:after="240"/>
+        <w:rPr>
+          <w:b/>
+          <w:noProof/>
+          <w:sz w:val="24"/>
+          <w:lang w:val="en-US"/>
+        </w:rPr>
+      </w:pPr>
+    </w:p>
+    <w:p>
+      <w:pPr>
+        <w:tabs>
+          <w:tab w:val="left" w:pos="1423"/>
+        </w:tabs>
+        <w:spacing w:before="240" w:after="240"/>
+        <w:rPr>
+          <w:b/>
+          <w:noProof/>
+          <w:sz w:val="24"/>
+          <w:lang w:val="en-US"/>
+        </w:rPr>
+      </w:pPr>
+    </w:p>
+    <w:p>
+      <w:pPr>
+        <w:tabs>
+          <w:tab w:val="left" w:pos="1423"/>
+        </w:tabs>
+        <w:spacing w:before="240" w:after="240"/>
+        <w:rPr>
+          <w:b/>
+          <w:noProof/>
+          <w:sz w:val="24"/>
+          <w:lang w:val="en-US"/>
+        </w:rPr>
+      </w:pPr>
+    </w:p>
+    <w:p>
+      <w:pPr>
+        <w:pStyle w:val="Default"/>
+      </w:pPr>
+    </w:p>
+    <w:p>
+      <w:pPr>
+        <w:pStyle w:val="Default"/>
+        <w:spacing w:after="49"/>
+        <w:rPr>
+          <w:sz w:val="23"/>
+          <w:szCs w:val="23"/>
+        </w:rPr>
+      </w:pPr>
+      <w:r>
+        <w:rPr>
+          <w:b/>
+          <w:bCs/>
+          <w:sz w:val="23"/>
+          <w:szCs w:val="23"/>
+        </w:rPr>
+        <w:t xml:space="preserve">2. Sequence Diagram: </w:t>
+      </w:r>
+    </w:p>
+    <w:p>
+      <w:pPr>
+        <w:pStyle w:val="Default"/>
+        <w:rPr>
+          <w:sz w:val="23"/>
+          <w:szCs w:val="23"/>
+        </w:rPr>
+      </w:pPr>
+      <w:r>
+        <w:rPr>
+          <w:b/>
+          <w:bCs/>
+          <w:sz w:val="23"/>
+          <w:szCs w:val="23"/>
+        </w:rPr>
+        <w:t xml:space="preserve">a. Functional requirement 1: Log In </w:t>
+      </w:r>
+    </w:p>
+    <w:p>
+      <w:pPr>
+        <w:tabs>
+          <w:tab w:val="left" w:pos="1423"/>
+        </w:tabs>
+        <w:spacing w:before="240" w:after="240"/>
+        <w:rPr>
+          <w:b/>
+          <w:noProof/>
+          <w:sz w:val="24"/>
+          <w:lang w:val="en-US"/>
+        </w:rPr>
+      </w:pPr>
+    </w:p>
+    <w:p>
+      <w:pPr>
+        <w:tabs>
+          <w:tab w:val="left" w:pos="1423"/>
+        </w:tabs>
+        <w:spacing w:before="240" w:after="240"/>
+        <w:rPr>
+          <w:b/>
+          <w:sz w:val="24"/>
+        </w:rPr>
+      </w:pPr>
+      <w:r>
+        <w:rPr>
+          <w:b/>
+          <w:noProof/>
+          <w:sz w:val="24"/>
+          <w:lang w:val="en-US"/>
+        </w:rPr>
+        <w:drawing>
+          <wp:inline distT="0" distB="0" distL="0" distR="0" wp14:anchorId="19D7FD6C" wp14:editId="051CDC08">
+            <wp:extent cx="6315710" cy="4295775"/>
+            <wp:effectExtent l="0" t="0" r="8890" b="9525"/>
+            <wp:docPr id="2" name="Picture 2"/>
+            <wp:cNvGraphicFramePr>
+              <a:graphicFrameLocks xmlns:a="http://schemas.openxmlformats.org/drawingml/2006/main" noChangeAspect="1"/>
+            </wp:cNvGraphicFramePr>
+            <a:graphic xmlns:a="http://schemas.openxmlformats.org/drawingml/2006/main">
+              <a:graphicData uri="http://schemas.openxmlformats.org/drawingml/2006/picture">
+                <pic:pic xmlns:pic="http://schemas.openxmlformats.org/drawingml/2006/picture">
+                  <pic:nvPicPr>
+                    <pic:cNvPr id="0" name="Picture 2"/>
+                    <pic:cNvPicPr>
+                      <a:picLocks noChangeAspect="1" noChangeArrowheads="1"/>
+                    </pic:cNvPicPr>
+                  </pic:nvPicPr>
+                  <pic:blipFill>
+                    <a:blip r:embed="rId7">
+                      <a:extLst>
+                        <a:ext uri="{28A0092B-C50C-407E-A947-70E740481C1C}">
+                          <a14:useLocalDpi xmlns:a14="http://schemas.microsoft.com/office/drawing/2010/main" val="0"/>
+                        </a:ext>
+                      </a:extLst>
+                    </a:blip>
+                    <a:srcRect/>
+                    <a:stretch>
+                      <a:fillRect/>
+                    </a:stretch>
+                  </pic:blipFill>
+                  <pic:spPr bwMode="auto">
+                    <a:xfrm>
+                      <a:off x="0" y="0"/>
+                      <a:ext cx="6315710" cy="4295775"/>
+                    </a:xfrm>
+                    <a:prstGeom prst="rect">
+                      <a:avLst/>
+                    </a:prstGeom>
+                    <a:noFill/>
+                    <a:ln>
+                      <a:noFill/>
+                    </a:ln>
+                  </pic:spPr>
+                </pic:pic>
+              </a:graphicData>
+            </a:graphic>
+          </wp:inline>
+        </w:drawing>
+      </w:r>
+    </w:p>
+    <w:p>
+      <w:pPr>
+        <w:tabs>
+          <w:tab w:val="left" w:pos="1423"/>
+        </w:tabs>
+        <w:spacing w:before="240" w:after="240"/>
+        <w:rPr>
+          <w:b/>
+          <w:sz w:val="24"/>
+        </w:rPr>
+      </w:pPr>
+    </w:p>
+    <w:p>
+      <w:pPr>
+        <w:spacing w:before="240" w:after="240"/>
+        <w:ind w:left="720"/>
+        <w:rPr>
+          <w:u w:val="single"/>
+        </w:rPr>
+      </w:pPr>
+    </w:p>
+    <w:p/>
+    <w:p/>
+    <w:p/>
+    <w:p/>
+    <w:p/>
+    <w:p/>
+    <w:p/>
+    <w:p/>
+    <w:p/>
+    <w:p/>
+    <w:p>
+      <w:pPr>
+        <w:pStyle w:val="Default"/>
+      </w:pPr>
+    </w:p>
+    <w:p>
+      <w:pPr>
+        <w:pStyle w:val="Default"/>
+        <w:rPr>
+          <w:sz w:val="23"/>
+          <w:szCs w:val="23"/>
+        </w:rPr>
+      </w:pPr>
+      <w:r>
+        <w:rPr>
+          <w:b/>
+          <w:bCs/>
+          <w:sz w:val="23"/>
+          <w:szCs w:val="23"/>
+        </w:rPr>
+        <w:t xml:space="preserve">b. Functional requirement 2: Look </w:t>
+      </w:r>
+      <w:proofErr w:type="gramStart"/>
+      <w:r>
+        <w:rPr>
+          <w:b/>
+          <w:bCs/>
+          <w:sz w:val="23"/>
+          <w:szCs w:val="23"/>
+        </w:rPr>
+        <w:t>Up</w:t>
+      </w:r>
+      <w:proofErr w:type="gramEnd"/>
+      <w:r>
+        <w:rPr>
+          <w:b/>
+          <w:bCs/>
+          <w:sz w:val="23"/>
+          <w:szCs w:val="23"/>
+        </w:rPr>
+        <w:t xml:space="preserve"> Books by Genre </w:t>
+      </w:r>
+    </w:p>
+    <w:p>
+      <w:r>
+        <w:rPr>
+          <w:noProof/>
+          <w:lang w:val="en-US"/>
+        </w:rPr>
+        <w:drawing>
+          <wp:inline distT="0" distB="0" distL="0" distR="0" wp14:anchorId="0BB6B6D9" wp14:editId="47DEE915">
+            <wp:extent cx="6514636" cy="7608127"/>
+            <wp:effectExtent l="0" t="0" r="635" b="0"/>
+            <wp:docPr id="3" name="Picture 3"/>
+            <wp:cNvGraphicFramePr>
+              <a:graphicFrameLocks xmlns:a="http://schemas.openxmlformats.org/drawingml/2006/main" noChangeAspect="1"/>
+            </wp:cNvGraphicFramePr>
+            <a:graphic xmlns:a="http://schemas.openxmlformats.org/drawingml/2006/main">
+              <a:graphicData uri="http://schemas.openxmlformats.org/drawingml/2006/picture">
+                <pic:pic xmlns:pic="http://schemas.openxmlformats.org/drawingml/2006/picture">
+                  <pic:nvPicPr>
+                    <pic:cNvPr id="0" name="Picture 3"/>
+                    <pic:cNvPicPr>
+                      <a:picLocks noChangeAspect="1" noChangeArrowheads="1"/>
+                    </pic:cNvPicPr>
+                  </pic:nvPicPr>
+                  <pic:blipFill>
+                    <a:blip r:embed="rId8">
+                      <a:extLst>
+                        <a:ext uri="{28A0092B-C50C-407E-A947-70E740481C1C}">
+                          <a14:useLocalDpi xmlns:a14="http://schemas.microsoft.com/office/drawing/2010/main" val="0"/>
+                        </a:ext>
+                      </a:extLst>
+                    </a:blip>
+                    <a:srcRect/>
+                    <a:stretch>
+                      <a:fillRect/>
+                    </a:stretch>
+                  </pic:blipFill>
+                  <pic:spPr bwMode="auto">
+                    <a:xfrm>
+                      <a:off x="0" y="0"/>
+                      <a:ext cx="6519325" cy="7613603"/>
+                    </a:xfrm>
+                    <a:prstGeom prst="rect">
+                      <a:avLst/>
+                    </a:prstGeom>
+                    <a:noFill/>
+                    <a:ln>
+                      <a:noFill/>
+                    </a:ln>
+                  </pic:spPr>
+                </pic:pic>
+              </a:graphicData>
+            </a:graphic>
+          </wp:inline>
+        </w:drawing>
+      </w:r>
+    </w:p>
+    <w:p>
+      <w:pPr>
+        <w:pStyle w:val="Default"/>
+      </w:pPr>
+      <w:bookmarkStart w:id="1" w:name="_GoBack"/>
       <w:bookmarkEnd w:id="1"/>
-      <w:r>
-        <w:rPr>
-          <w:b/>
-          <w:sz w:val="46"/>
-          <w:szCs w:val="46"/>
-        </w:rPr>
-        <w:t xml:space="preserve">       </w:t>
-      </w:r>
-      <w:r>
-        <w:rPr>
-          <w:b/>
-          <w:sz w:val="46"/>
-          <w:szCs w:val="46"/>
-        </w:rPr>
-        <w:tab/>
-      </w:r>
-    </w:p>
-    <w:p>
-      <w:pPr>
-        <w:spacing w:before="240" w:after="240"/>
-        <w:ind w:left="720"/>
-      </w:pPr>
-      <w:r>
-        <w:t xml:space="preserve"> </w:t>
-      </w:r>
-    </w:p>
-    <w:p>
-      <w:pPr>
-        <w:spacing w:before="240" w:after="240"/>
-        <w:ind w:left="720"/>
-        <w:rPr>
-          <w:u w:val="single"/>
-        </w:rPr>
-      </w:pPr>
+    </w:p>
+    <w:p>
+      <w:pPr>
+        <w:pStyle w:val="Default"/>
+        <w:rPr>
+          <w:b/>
+          <w:bCs/>
+          <w:sz w:val="23"/>
+          <w:szCs w:val="23"/>
+        </w:rPr>
+      </w:pPr>
+      <w:r>
+        <w:rPr>
+          <w:b/>
+          <w:bCs/>
+          <w:sz w:val="23"/>
+          <w:szCs w:val="23"/>
+        </w:rPr>
+        <w:lastRenderedPageBreak/>
+        <w:t xml:space="preserve">c. Functional Requirement 3: Latest Book Release </w:t>
+      </w:r>
+    </w:p>
+    <w:p>
+      <w:pPr>
+        <w:pStyle w:val="Default"/>
+        <w:rPr>
+          <w:sz w:val="23"/>
+          <w:szCs w:val="23"/>
+        </w:rPr>
+      </w:pPr>
+    </w:p>
+    <w:p>
+      <w:r>
+        <w:rPr>
+          <w:noProof/>
+          <w:lang w:val="en-US"/>
+        </w:rPr>
+        <w:drawing>
+          <wp:inline distT="0" distB="0" distL="0" distR="0" wp14:anchorId="6EC03B7D" wp14:editId="03931986">
+            <wp:extent cx="6241415" cy="2860040"/>
+            <wp:effectExtent l="0" t="0" r="6985" b="0"/>
+            <wp:docPr id="4" name="Picture 4"/>
+            <wp:cNvGraphicFramePr>
+              <a:graphicFrameLocks xmlns:a="http://schemas.openxmlformats.org/drawingml/2006/main" noChangeAspect="1"/>
+            </wp:cNvGraphicFramePr>
+            <a:graphic xmlns:a="http://schemas.openxmlformats.org/drawingml/2006/main">
+              <a:graphicData uri="http://schemas.openxmlformats.org/drawingml/2006/picture">
+                <pic:pic xmlns:pic="http://schemas.openxmlformats.org/drawingml/2006/picture">
+                  <pic:nvPicPr>
+                    <pic:cNvPr id="0" name="Picture 4"/>
+                    <pic:cNvPicPr>
+                      <a:picLocks noChangeAspect="1" noChangeArrowheads="1"/>
+                    </pic:cNvPicPr>
+                  </pic:nvPicPr>
+                  <pic:blipFill>
+                    <a:blip r:embed="rId9">
+                      <a:extLst>
+                        <a:ext uri="{28A0092B-C50C-407E-A947-70E740481C1C}">
+                          <a14:useLocalDpi xmlns:a14="http://schemas.microsoft.com/office/drawing/2010/main" val="0"/>
+                        </a:ext>
+                      </a:extLst>
+                    </a:blip>
+                    <a:srcRect/>
+                    <a:stretch>
+                      <a:fillRect/>
+                    </a:stretch>
+                  </pic:blipFill>
+                  <pic:spPr bwMode="auto">
+                    <a:xfrm>
+                      <a:off x="0" y="0"/>
+                      <a:ext cx="6241415" cy="2860040"/>
+                    </a:xfrm>
+                    <a:prstGeom prst="rect">
+                      <a:avLst/>
+                    </a:prstGeom>
+                    <a:noFill/>
+                    <a:ln>
+                      <a:noFill/>
+                    </a:ln>
+                  </pic:spPr>
+                </pic:pic>
+              </a:graphicData>
+            </a:graphic>
+          </wp:inline>
+        </w:drawing>
+      </w:r>
     </w:p>
     <w:p/>
+    <w:p>
+      <w:pPr>
+        <w:pStyle w:val="Default"/>
+      </w:pPr>
+    </w:p>
+    <w:p>
+      <w:pPr>
+        <w:pStyle w:val="Default"/>
+        <w:rPr>
+          <w:sz w:val="23"/>
+          <w:szCs w:val="23"/>
+        </w:rPr>
+      </w:pPr>
+      <w:r>
+        <w:rPr>
+          <w:b/>
+          <w:bCs/>
+          <w:sz w:val="23"/>
+          <w:szCs w:val="23"/>
+        </w:rPr>
+        <w:t xml:space="preserve">d. Functional Requirement 4: Navigation </w:t>
+      </w:r>
+    </w:p>
+    <w:p/>
+    <w:p>
+      <w:r>
+        <w:rPr>
+          <w:noProof/>
+          <w:lang w:val="en-US"/>
+        </w:rPr>
+        <w:drawing>
+          <wp:inline distT="0" distB="0" distL="0" distR="0" wp14:anchorId="2DBDA8D8" wp14:editId="142F1199">
+            <wp:extent cx="4795520" cy="3051810"/>
+            <wp:effectExtent l="0" t="0" r="5080" b="0"/>
+            <wp:docPr id="5" name="Picture 5"/>
+            <wp:cNvGraphicFramePr>
+              <a:graphicFrameLocks xmlns:a="http://schemas.openxmlformats.org/drawingml/2006/main" noChangeAspect="1"/>
+            </wp:cNvGraphicFramePr>
+            <a:graphic xmlns:a="http://schemas.openxmlformats.org/drawingml/2006/main">
+              <a:graphicData uri="http://schemas.openxmlformats.org/drawingml/2006/picture">
+                <pic:pic xmlns:pic="http://schemas.openxmlformats.org/drawingml/2006/picture">
+                  <pic:nvPicPr>
+                    <pic:cNvPr id="0" name="Picture 5"/>
+                    <pic:cNvPicPr>
+                      <a:picLocks noChangeAspect="1" noChangeArrowheads="1"/>
+                    </pic:cNvPicPr>
+                  </pic:nvPicPr>
+                  <pic:blipFill>
+                    <a:blip r:embed="rId10">
+                      <a:extLst>
+                        <a:ext uri="{28A0092B-C50C-407E-A947-70E740481C1C}">
+                          <a14:useLocalDpi xmlns:a14="http://schemas.microsoft.com/office/drawing/2010/main" val="0"/>
+                        </a:ext>
+                      </a:extLst>
+                    </a:blip>
+                    <a:srcRect/>
+                    <a:stretch>
+                      <a:fillRect/>
+                    </a:stretch>
+                  </pic:blipFill>
+                  <pic:spPr bwMode="auto">
+                    <a:xfrm>
+                      <a:off x="0" y="0"/>
+                      <a:ext cx="4795520" cy="3051810"/>
+                    </a:xfrm>
+                    <a:prstGeom prst="rect">
+                      <a:avLst/>
+                    </a:prstGeom>
+                    <a:noFill/>
+                    <a:ln>
+                      <a:noFill/>
+                    </a:ln>
+                  </pic:spPr>
+                </pic:pic>
+              </a:graphicData>
+            </a:graphic>
+          </wp:inline>
+        </w:drawing>
+      </w:r>
+    </w:p>
     <w:sectPr>
       <w:pgSz w:w="12240" w:h="15840"/>
       <w:pgMar w:top="1440" w:right="900" w:bottom="1440" w:left="1080" w:header="720" w:footer="720" w:gutter="0"/>
@@ -2961,7 +3263,7 @@
 </file>
 
 <file path=word/numbering.xml><?xml version="1.0" encoding="utf-8"?>
-<w:numbering xmlns:wpc="http://schemas.microsoft.com/office/word/2010/wordprocessingCanvas" xmlns:cx="http://schemas.microsoft.com/office/drawing/2014/chartex" xmlns:cx1="http://schemas.microsoft.com/office/drawing/2015/9/8/chartex" xmlns:cx2="http://schemas.microsoft.com/office/drawing/2015/10/21/chartex" xmlns:cx3="http://schemas.microsoft.com/office/drawing/2016/5/9/chartex" xmlns:cx4="http://schemas.microsoft.com/office/drawing/2016/5/10/chartex" xmlns:cx5="http://schemas.microsoft.com/office/drawing/2016/5/11/chartex" xmlns:cx6="http://schemas.microsoft.com/office/drawing/2016/5/12/chartex" xmlns:cx7="http://schemas.microsoft.com/office/drawing/2016/5/13/chartex" xmlns:cx8="http://schemas.microsoft.com/office/drawing/2016/5/14/chartex" xmlns:mc="http://schemas.openxmlformats.org/markup-compatibility/2006" xmlns:aink="http://schemas.microsoft.com/office/drawing/2016/ink" xmlns:am3d="http://schemas.microsoft.com/office/drawing/2017/model3d" xmlns:o="urn:schemas-microsoft-com:office:office" xmlns:r="http://schemas.openxmlformats.org/officeDocument/2006/relationships" xmlns:m="http://schemas.openxmlformats.org/officeDocument/2006/math" xmlns:v="urn:schemas-microsoft-com:vml" xmlns:wp14="http://schemas.microsoft.com/office/word/2010/wordprocessingDrawing" xmlns:wp="http://schemas.openxmlformats.org/drawingml/2006/wordprocessingDrawing" xmlns:w10="urn:schemas-microsoft-com:office:word" xmlns:w="http://schemas.openxmlformats.org/wordprocessingml/2006/main" xmlns:w14="http://schemas.microsoft.com/office/word/2010/wordml" xmlns:w15="http://schemas.microsoft.com/office/word/2012/wordml" xmlns:w16cid="http://schemas.microsoft.com/office/word/2016/wordml/cid" xmlns:w16se="http://schemas.microsoft.com/office/word/2015/wordml/symex" xmlns:wpg="http://schemas.microsoft.com/office/word/2010/wordprocessingGroup" xmlns:wpi="http://schemas.microsoft.com/office/word/2010/wordprocessingInk" xmlns:wne="http://schemas.microsoft.com/office/word/2006/wordml" xmlns:wps="http://schemas.microsoft.com/office/word/2010/wordprocessingShape" mc:Ignorable="w14 w15 w16se w16cid wp14">
+<w:numbering xmlns:wpc="http://schemas.microsoft.com/office/word/2010/wordprocessingCanvas" xmlns:cx="http://schemas.microsoft.com/office/drawing/2014/chartex" xmlns:cx1="http://schemas.microsoft.com/office/drawing/2015/9/8/chartex" xmlns:mc="http://schemas.openxmlformats.org/markup-compatibility/2006" xmlns:o="urn:schemas-microsoft-com:office:office" xmlns:r="http://schemas.openxmlformats.org/officeDocument/2006/relationships" xmlns:m="http://schemas.openxmlformats.org/officeDocument/2006/math" xmlns:v="urn:schemas-microsoft-com:vml" xmlns:wp14="http://schemas.microsoft.com/office/word/2010/wordprocessingDrawing" xmlns:wp="http://schemas.openxmlformats.org/drawingml/2006/wordprocessingDrawing" xmlns:w10="urn:schemas-microsoft-com:office:word" xmlns:w="http://schemas.openxmlformats.org/wordprocessingml/2006/main" xmlns:w14="http://schemas.microsoft.com/office/word/2010/wordml" xmlns:w15="http://schemas.microsoft.com/office/word/2012/wordml" xmlns:w16se="http://schemas.microsoft.com/office/word/2015/wordml/symex" xmlns:wpg="http://schemas.microsoft.com/office/word/2010/wordprocessingGroup" xmlns:wpi="http://schemas.microsoft.com/office/word/2010/wordprocessingInk" xmlns:wne="http://schemas.microsoft.com/office/word/2006/wordml" xmlns:wps="http://schemas.microsoft.com/office/word/2010/wordprocessingShape" mc:Ignorable="w14 w15 w16se wp14">
   <w:abstractNum w:abstractNumId="0" w15:restartNumberingAfterBreak="0">
     <w:nsid w:val="2F5A493C"/>
     <w:multiLevelType w:val="multilevel"/>
@@ -3430,7 +3732,7 @@
 </file>
 
 <file path=word/styles.xml><?xml version="1.0" encoding="utf-8"?>
-<w:styles xmlns:mc="http://schemas.openxmlformats.org/markup-compatibility/2006" xmlns:r="http://schemas.openxmlformats.org/officeDocument/2006/relationships" xmlns:w="http://schemas.openxmlformats.org/wordprocessingml/2006/main" xmlns:w14="http://schemas.microsoft.com/office/word/2010/wordml" xmlns:w15="http://schemas.microsoft.com/office/word/2012/wordml" xmlns:w16cid="http://schemas.microsoft.com/office/word/2016/wordml/cid" xmlns:w16se="http://schemas.microsoft.com/office/word/2015/wordml/symex" mc:Ignorable="w14 w15 w16se w16cid">
+<w:styles xmlns:mc="http://schemas.openxmlformats.org/markup-compatibility/2006" xmlns:r="http://schemas.openxmlformats.org/officeDocument/2006/relationships" xmlns:w="http://schemas.openxmlformats.org/wordprocessingml/2006/main" xmlns:w14="http://schemas.microsoft.com/office/word/2010/wordml" xmlns:w15="http://schemas.microsoft.com/office/word/2012/wordml" xmlns:w16se="http://schemas.microsoft.com/office/word/2015/wordml/symex" mc:Ignorable="w14 w15 w16se">
   <w:docDefaults>
     <w:rPrDefault>
       <w:rPr>
@@ -3446,7 +3748,7 @@
       </w:pPr>
     </w:pPrDefault>
   </w:docDefaults>
-  <w:latentStyles w:defLockedState="0" w:defUIPriority="99" w:defSemiHidden="0" w:defUnhideWhenUsed="0" w:defQFormat="0" w:count="375">
+  <w:latentStyles w:defLockedState="0" w:defUIPriority="99" w:defSemiHidden="0" w:defUnhideWhenUsed="0" w:defQFormat="0" w:count="371">
     <w:lsdException w:name="Normal" w:uiPriority="0" w:qFormat="1"/>
     <w:lsdException w:name="heading 1" w:uiPriority="9" w:qFormat="1"/>
     <w:lsdException w:name="heading 2" w:semiHidden="1" w:uiPriority="9" w:unhideWhenUsed="1" w:qFormat="1"/>
@@ -3818,10 +4120,6 @@
     <w:lsdException w:name="List Table 5 Dark Accent 6" w:uiPriority="50"/>
     <w:lsdException w:name="List Table 6 Colorful Accent 6" w:uiPriority="51"/>
     <w:lsdException w:name="List Table 7 Colorful Accent 6" w:uiPriority="52"/>
-    <w:lsdException w:name="Mention" w:semiHidden="1" w:unhideWhenUsed="1"/>
-    <w:lsdException w:name="Smart Hyperlink" w:semiHidden="1" w:unhideWhenUsed="1"/>
-    <w:lsdException w:name="Hashtag" w:semiHidden="1" w:unhideWhenUsed="1"/>
-    <w:lsdException w:name="Unresolved Mention" w:semiHidden="1" w:unhideWhenUsed="1"/>
   </w:latentStyles>
   <w:style w:type="paragraph" w:default="1" w:styleId="Normal">
     <w:name w:val="Normal"/>
@@ -3998,6 +4296,23 @@
       <w:color w:val="666666"/>
       <w:sz w:val="30"/>
       <w:szCs w:val="30"/>
+    </w:rPr>
+  </w:style>
+  <w:style w:type="paragraph" w:customStyle="1" w:styleId="Default">
+    <w:name w:val="Default"/>
+    <w:rsid w:val="00782020"/>
+    <w:pPr>
+      <w:autoSpaceDE w:val="0"/>
+      <w:autoSpaceDN w:val="0"/>
+      <w:adjustRightInd w:val="0"/>
+      <w:spacing w:line="240" w:lineRule="auto"/>
+    </w:pPr>
+    <w:rPr>
+      <w:rFonts w:ascii="Times New Roman" w:hAnsi="Times New Roman" w:cs="Times New Roman"/>
+      <w:color w:val="000000"/>
+      <w:sz w:val="24"/>
+      <w:szCs w:val="24"/>
+      <w:lang w:val="en-US"/>
     </w:rPr>
   </w:style>
 </w:styles>

</xml_diff>